<commit_message>
docs(pruebas): actualiza plan de pruebas general
Actualiza el documento 'Entregable_N3-Plan_de_Pruebas_General.docx'
 con nuevas secciones, ajustes en los casos existentes y correccion en formato.

 - Implementación de ISO/IEC 25000 (Apartado 13)
 - Control de Cambios

 Este documento es parte de los entregables de pruebas y refleja los
 últimos cambios realizados durante el desarrollo.
</commit_message>
<xml_diff>
--- a/pruebas/Entregable_N3-Plan_de_Pruebas_General.docx
+++ b/pruebas/Entregable_N3-Plan_de_Pruebas_General.docx
@@ -761,7 +761,7 @@
     </w:p>
     <w:sdt>
       <w:sdtPr>
-        <w:id w:val="-198804672"/>
+        <w:id w:val="-1167483819"/>
         <w:docPartObj>
           <w:docPartGallery w:val="Table of Contents"/>
           <w:docPartUnique w:val="1"/>
@@ -1322,7 +1322,7 @@
               <w:vertAlign w:val="baseline"/>
             </w:rPr>
           </w:pPr>
-          <w:hyperlink w:anchor="_heading=h.7a5b93e7jppc">
+          <w:hyperlink w:anchor="_heading=">
             <w:r>
               <w:rPr>
                 <w:rFonts w:ascii="Arial" w:cs="Arial" w:eastAsia="Arial" w:hAnsi="Arial"/>
@@ -2322,7 +2322,7 @@
               <w:widowControl w:val="1"/>
               <w:numPr>
                 <w:ilvl w:val="0"/>
-                <w:numId w:val="6"/>
+                <w:numId w:val="10"/>
               </w:numPr>
               <w:pBdr>
                 <w:top w:space="0" w:sz="0" w:val="nil"/>
@@ -2354,7 +2354,7 @@
               <w:widowControl w:val="1"/>
               <w:numPr>
                 <w:ilvl w:val="0"/>
-                <w:numId w:val="6"/>
+                <w:numId w:val="10"/>
               </w:numPr>
               <w:pBdr>
                 <w:top w:space="0" w:sz="0" w:val="nil"/>
@@ -2386,7 +2386,7 @@
               <w:widowControl w:val="1"/>
               <w:numPr>
                 <w:ilvl w:val="0"/>
-                <w:numId w:val="6"/>
+                <w:numId w:val="10"/>
               </w:numPr>
               <w:pBdr>
                 <w:top w:space="0" w:sz="0" w:val="nil"/>
@@ -2418,7 +2418,7 @@
               <w:widowControl w:val="1"/>
               <w:numPr>
                 <w:ilvl w:val="0"/>
-                <w:numId w:val="6"/>
+                <w:numId w:val="10"/>
               </w:numPr>
               <w:pBdr>
                 <w:top w:space="0" w:sz="0" w:val="nil"/>
@@ -2480,7 +2480,7 @@
             <w:pPr>
               <w:numPr>
                 <w:ilvl w:val="0"/>
-                <w:numId w:val="6"/>
+                <w:numId w:val="10"/>
               </w:numPr>
               <w:ind w:left="720" w:hanging="360"/>
               <w:jc w:val="both"/>
@@ -2506,7 +2506,7 @@
             <w:pPr>
               <w:numPr>
                 <w:ilvl w:val="0"/>
-                <w:numId w:val="6"/>
+                <w:numId w:val="10"/>
               </w:numPr>
               <w:ind w:left="720" w:hanging="360"/>
               <w:jc w:val="both"/>
@@ -2532,7 +2532,7 @@
             <w:pPr>
               <w:numPr>
                 <w:ilvl w:val="0"/>
-                <w:numId w:val="6"/>
+                <w:numId w:val="10"/>
               </w:numPr>
               <w:ind w:left="720" w:hanging="360"/>
               <w:jc w:val="both"/>
@@ -2581,7 +2581,7 @@
             <w:pPr>
               <w:numPr>
                 <w:ilvl w:val="0"/>
-                <w:numId w:val="6"/>
+                <w:numId w:val="10"/>
               </w:numPr>
               <w:ind w:left="720" w:hanging="360"/>
               <w:jc w:val="both"/>
@@ -2601,7 +2601,7 @@
             <w:pPr>
               <w:numPr>
                 <w:ilvl w:val="0"/>
-                <w:numId w:val="6"/>
+                <w:numId w:val="10"/>
               </w:numPr>
               <w:ind w:left="720" w:hanging="360"/>
               <w:jc w:val="both"/>
@@ -2621,7 +2621,7 @@
             <w:pPr>
               <w:numPr>
                 <w:ilvl w:val="0"/>
-                <w:numId w:val="6"/>
+                <w:numId w:val="10"/>
               </w:numPr>
               <w:ind w:left="720" w:hanging="360"/>
               <w:jc w:val="both"/>
@@ -2727,7 +2727,7 @@
         <w:keepLines w:val="1"/>
         <w:numPr>
           <w:ilvl w:val="0"/>
-          <w:numId w:val="7"/>
+          <w:numId w:val="11"/>
         </w:numPr>
         <w:spacing w:after="0" w:before="480" w:lineRule="auto"/>
         <w:ind w:left="566.9291338582675" w:hanging="360"/>
@@ -2743,6 +2743,11 @@
         </w:rPr>
         <w:t xml:space="preserve">Introducción</w:t>
       </w:r>
+      <w:r>
+        <w:rPr>
+          <w:rtl w:val="0"/>
+        </w:rPr>
+      </w:r>
     </w:p>
     <w:p>
       <w:pPr>
@@ -2774,10 +2779,11 @@
       <w:pPr>
         <w:numPr>
           <w:ilvl w:val="0"/>
-          <w:numId w:val="8"/>
+          <w:numId w:val="12"/>
         </w:numPr>
-        <w:spacing w:after="0" w:afterAutospacing="0" w:before="240" w:lineRule="auto"/>
+        <w:spacing w:after="0" w:before="240" w:lineRule="auto"/>
         <w:ind w:left="708.6614173228347" w:hanging="360"/>
+        <w:rPr/>
       </w:pPr>
       <w:r>
         <w:rPr>
@@ -2790,10 +2796,11 @@
       <w:pPr>
         <w:numPr>
           <w:ilvl w:val="0"/>
-          <w:numId w:val="8"/>
+          <w:numId w:val="12"/>
         </w:numPr>
-        <w:spacing w:after="0" w:afterAutospacing="0" w:before="0" w:beforeAutospacing="0" w:lineRule="auto"/>
+        <w:spacing w:after="0" w:before="0" w:lineRule="auto"/>
         <w:ind w:left="708.6614173228347" w:hanging="360"/>
+        <w:rPr/>
       </w:pPr>
       <w:r>
         <w:rPr>
@@ -2806,10 +2813,11 @@
       <w:pPr>
         <w:numPr>
           <w:ilvl w:val="0"/>
-          <w:numId w:val="8"/>
+          <w:numId w:val="12"/>
         </w:numPr>
-        <w:spacing w:after="0" w:afterAutospacing="0" w:before="0" w:beforeAutospacing="0" w:lineRule="auto"/>
+        <w:spacing w:after="0" w:before="0" w:lineRule="auto"/>
         <w:ind w:left="708.6614173228347" w:hanging="360"/>
+        <w:rPr/>
       </w:pPr>
       <w:r>
         <w:rPr>
@@ -2825,7 +2833,7 @@
         <w:keepLines w:val="1"/>
         <w:numPr>
           <w:ilvl w:val="0"/>
-          <w:numId w:val="7"/>
+          <w:numId w:val="11"/>
         </w:numPr>
         <w:spacing w:after="0" w:before="200" w:lineRule="auto"/>
         <w:ind w:left="566.9291338582675" w:hanging="359.99999999999994"/>
@@ -2856,9 +2864,9 @@
       <w:pPr>
         <w:numPr>
           <w:ilvl w:val="0"/>
-          <w:numId w:val="5"/>
+          <w:numId w:val="9"/>
         </w:numPr>
-        <w:spacing w:after="0" w:afterAutospacing="0" w:before="240" w:lineRule="auto"/>
+        <w:spacing w:after="0" w:before="240" w:lineRule="auto"/>
         <w:ind w:left="708.6614173228347" w:hanging="360"/>
         <w:rPr>
           <w:rFonts w:ascii="Arial" w:cs="Arial" w:eastAsia="Arial" w:hAnsi="Arial"/>
@@ -2875,22 +2883,21 @@
         <w:rPr>
           <w:rtl w:val="0"/>
         </w:rPr>
-        <w:t xml:space="preserve">:</w:t>
-      </w:r>
-      <w:r>
-        <w:rPr>
-          <w:rtl w:val="0"/>
-        </w:rPr>
-        <w:t xml:space="preserve">  Sistema Modular para Perfulandia SPA</w:t>
+        <w:t xml:space="preserve">:  Sistema Modular para Perfulandia SPA</w:t>
+      </w:r>
+      <w:r>
+        <w:rPr>
+          <w:rtl w:val="0"/>
+        </w:rPr>
       </w:r>
     </w:p>
     <w:p>
       <w:pPr>
         <w:numPr>
           <w:ilvl w:val="0"/>
-          <w:numId w:val="5"/>
+          <w:numId w:val="9"/>
         </w:numPr>
-        <w:spacing w:after="0" w:afterAutospacing="0" w:before="0" w:beforeAutospacing="0" w:lineRule="auto"/>
+        <w:spacing w:after="0" w:before="0" w:lineRule="auto"/>
         <w:ind w:left="708.6614173228347" w:hanging="360"/>
         <w:rPr>
           <w:rFonts w:ascii="Arial" w:cs="Arial" w:eastAsia="Arial" w:hAnsi="Arial"/>
@@ -2907,22 +2914,21 @@
         <w:rPr>
           <w:rtl w:val="0"/>
         </w:rPr>
-        <w:t xml:space="preserve">:</w:t>
-      </w:r>
-      <w:r>
-        <w:rPr>
-          <w:rtl w:val="0"/>
-        </w:rPr>
-        <w:t xml:space="preserve">  Java, Spring Boot, Spring Security, REST, MariaDB</w:t>
+        <w:t xml:space="preserve">:  Java, Spring Boot, Spring Security, REST, MariaDB</w:t>
+      </w:r>
+      <w:r>
+        <w:rPr>
+          <w:rtl w:val="0"/>
+        </w:rPr>
       </w:r>
     </w:p>
     <w:p>
       <w:pPr>
         <w:numPr>
           <w:ilvl w:val="0"/>
-          <w:numId w:val="5"/>
+          <w:numId w:val="9"/>
         </w:numPr>
-        <w:spacing w:after="0" w:afterAutospacing="0" w:before="0" w:beforeAutospacing="0" w:lineRule="auto"/>
+        <w:spacing w:after="0" w:before="0" w:lineRule="auto"/>
         <w:ind w:left="708.6614173228347" w:hanging="360"/>
         <w:rPr>
           <w:rFonts w:ascii="Arial" w:cs="Arial" w:eastAsia="Arial" w:hAnsi="Arial"/>
@@ -2939,22 +2945,21 @@
         <w:rPr>
           <w:rtl w:val="0"/>
         </w:rPr>
-        <w:t xml:space="preserve">: </w:t>
-      </w:r>
-      <w:r>
-        <w:rPr>
-          <w:rtl w:val="0"/>
-        </w:rPr>
-        <w:t xml:space="preserve">Microservicios + Arquitectura Hexagonal</w:t>
+        <w:t xml:space="preserve">: Microservicios + Arquitectura Hexagonal</w:t>
+      </w:r>
+      <w:r>
+        <w:rPr>
+          <w:rtl w:val="0"/>
+        </w:rPr>
       </w:r>
     </w:p>
     <w:p>
       <w:pPr>
         <w:numPr>
           <w:ilvl w:val="0"/>
-          <w:numId w:val="5"/>
+          <w:numId w:val="9"/>
         </w:numPr>
-        <w:spacing w:after="240" w:before="0" w:beforeAutospacing="0" w:lineRule="auto"/>
+        <w:spacing w:after="240" w:before="0" w:lineRule="auto"/>
         <w:ind w:left="708.6614173228347" w:hanging="360"/>
         <w:rPr>
           <w:rFonts w:ascii="Arial" w:cs="Arial" w:eastAsia="Arial" w:hAnsi="Arial"/>
@@ -2971,13 +2976,12 @@
         <w:rPr>
           <w:rtl w:val="0"/>
         </w:rPr>
-        <w:t xml:space="preserve">:</w:t>
-      </w:r>
-      <w:r>
-        <w:rPr>
-          <w:rtl w:val="0"/>
-        </w:rPr>
-        <w:t xml:space="preserve">  Local (XAMPP + Postman), planificación para AWS</w:t>
+        <w:t xml:space="preserve">:  Local (XAMPP + Postman), planificación para AWS</w:t>
+      </w:r>
+      <w:r>
+        <w:rPr>
+          <w:rtl w:val="0"/>
+        </w:rPr>
       </w:r>
     </w:p>
     <w:p>
@@ -2999,7 +3003,7 @@
         <w:keepLines w:val="1"/>
         <w:numPr>
           <w:ilvl w:val="0"/>
-          <w:numId w:val="7"/>
+          <w:numId w:val="11"/>
         </w:numPr>
         <w:spacing w:after="0" w:before="200" w:lineRule="auto"/>
         <w:ind w:left="566.9291338582675" w:hanging="359.99999999999994"/>
@@ -3014,11 +3018,6 @@
         </w:rPr>
         <w:t xml:space="preserve">Requisitos de Calidad (ISO/IEC 25010)</w:t>
       </w:r>
-      <w:r>
-        <w:rPr>
-          <w:rtl w:val="0"/>
-        </w:rPr>
-      </w:r>
     </w:p>
     <w:p>
       <w:pPr>
@@ -3036,9 +3035,9 @@
       <w:pPr>
         <w:numPr>
           <w:ilvl w:val="0"/>
-          <w:numId w:val="3"/>
+          <w:numId w:val="7"/>
         </w:numPr>
-        <w:spacing w:after="0" w:afterAutospacing="0" w:before="240" w:lineRule="auto"/>
+        <w:spacing w:after="0" w:before="240" w:lineRule="auto"/>
         <w:ind w:left="708.6614173228347" w:hanging="360"/>
         <w:rPr/>
       </w:pPr>
@@ -3060,9 +3059,9 @@
       <w:pPr>
         <w:numPr>
           <w:ilvl w:val="0"/>
-          <w:numId w:val="3"/>
+          <w:numId w:val="7"/>
         </w:numPr>
-        <w:spacing w:after="0" w:afterAutospacing="0" w:before="0" w:beforeAutospacing="0" w:lineRule="auto"/>
+        <w:spacing w:after="0" w:before="0" w:lineRule="auto"/>
         <w:ind w:left="708.6614173228347" w:hanging="360"/>
         <w:rPr/>
       </w:pPr>
@@ -3084,9 +3083,9 @@
       <w:pPr>
         <w:numPr>
           <w:ilvl w:val="0"/>
-          <w:numId w:val="3"/>
+          <w:numId w:val="7"/>
         </w:numPr>
-        <w:spacing w:after="0" w:afterAutospacing="0" w:before="0" w:beforeAutospacing="0" w:lineRule="auto"/>
+        <w:spacing w:after="0" w:before="0" w:lineRule="auto"/>
         <w:ind w:left="708.6614173228347" w:hanging="360"/>
         <w:rPr/>
       </w:pPr>
@@ -3108,9 +3107,9 @@
       <w:pPr>
         <w:numPr>
           <w:ilvl w:val="0"/>
-          <w:numId w:val="3"/>
+          <w:numId w:val="7"/>
         </w:numPr>
-        <w:spacing w:after="0" w:afterAutospacing="0" w:before="0" w:beforeAutospacing="0" w:lineRule="auto"/>
+        <w:spacing w:after="0" w:before="0" w:lineRule="auto"/>
         <w:ind w:left="708.6614173228347" w:hanging="360"/>
         <w:rPr/>
       </w:pPr>
@@ -3132,9 +3131,9 @@
       <w:pPr>
         <w:numPr>
           <w:ilvl w:val="0"/>
-          <w:numId w:val="3"/>
+          <w:numId w:val="7"/>
         </w:numPr>
-        <w:spacing w:after="0" w:afterAutospacing="0" w:before="0" w:beforeAutospacing="0" w:lineRule="auto"/>
+        <w:spacing w:after="0" w:before="0" w:lineRule="auto"/>
         <w:ind w:left="708.6614173228347" w:hanging="360"/>
         <w:rPr/>
       </w:pPr>
@@ -3156,9 +3155,9 @@
       <w:pPr>
         <w:numPr>
           <w:ilvl w:val="0"/>
-          <w:numId w:val="3"/>
+          <w:numId w:val="7"/>
         </w:numPr>
-        <w:spacing w:after="240" w:before="0" w:beforeAutospacing="0" w:lineRule="auto"/>
+        <w:spacing w:after="240" w:before="0" w:lineRule="auto"/>
         <w:ind w:left="708.6614173228347" w:hanging="360"/>
         <w:rPr/>
       </w:pPr>
@@ -3195,7 +3194,7 @@
         <w:keepLines w:val="1"/>
         <w:numPr>
           <w:ilvl w:val="0"/>
-          <w:numId w:val="7"/>
+          <w:numId w:val="11"/>
         </w:numPr>
         <w:spacing w:after="0" w:before="480" w:lineRule="auto"/>
         <w:ind w:left="570" w:hanging="360"/>
@@ -3210,11 +3209,6 @@
         </w:rPr>
         <w:t xml:space="preserve">Alcance de Pruebas</w:t>
       </w:r>
-      <w:r>
-        <w:rPr>
-          <w:rtl w:val="0"/>
-        </w:rPr>
-      </w:r>
     </w:p>
     <w:p>
       <w:pPr>
@@ -3225,13 +3219,7 @@
         <w:rPr>
           <w:rtl w:val="0"/>
         </w:rPr>
-        <w:t xml:space="preserve">Se probarán todos los microservicios descritos en la última p</w:t>
-      </w:r>
-      <w:r>
-        <w:rPr>
-          <w:rtl w:val="0"/>
-        </w:rPr>
-        <w:t xml:space="preserve">ropuesta de proyecto y especificación de requisitos de software.</w:t>
+        <w:t xml:space="preserve">Se probarán todos los microservicios descritos en la última propuesta de proyecto y especificación de requisitos de software.</w:t>
       </w:r>
     </w:p>
     <w:p>
@@ -3243,23 +3231,18 @@
         <w:rPr>
           <w:rtl w:val="0"/>
         </w:rPr>
-        <w:t xml:space="preserve">Donde el </w:t>
-      </w:r>
-      <w:r>
-        <w:rPr>
-          <w:rtl w:val="0"/>
-        </w:rPr>
-        <w:t xml:space="preserve">documento incluye los siguientes:</w:t>
+        <w:t xml:space="preserve">Donde el documento incluye los siguientes:</w:t>
       </w:r>
     </w:p>
     <w:p>
       <w:pPr>
         <w:numPr>
           <w:ilvl w:val="0"/>
-          <w:numId w:val="2"/>
+          <w:numId w:val="6"/>
         </w:numPr>
         <w:spacing w:after="0" w:before="240" w:line="276" w:lineRule="auto"/>
         <w:ind w:left="720" w:hanging="360"/>
+        <w:rPr/>
       </w:pPr>
       <w:r>
         <w:rPr>
@@ -3278,10 +3261,11 @@
       <w:pPr>
         <w:numPr>
           <w:ilvl w:val="0"/>
-          <w:numId w:val="2"/>
+          <w:numId w:val="6"/>
         </w:numPr>
         <w:spacing w:after="0" w:before="240" w:line="276" w:lineRule="auto"/>
         <w:ind w:left="720" w:hanging="360"/>
+        <w:rPr/>
       </w:pPr>
       <w:r>
         <w:rPr>
@@ -3289,16 +3273,22 @@
           <w:rtl w:val="0"/>
         </w:rPr>
         <w:t xml:space="preserve">Gestión de Usuarios</w:t>
+      </w:r>
+      <w:r>
+        <w:rPr>
+          <w:rtl w:val="0"/>
+        </w:rPr>
       </w:r>
     </w:p>
     <w:p>
       <w:pPr>
         <w:numPr>
           <w:ilvl w:val="0"/>
-          <w:numId w:val="2"/>
+          <w:numId w:val="6"/>
         </w:numPr>
         <w:spacing w:after="0" w:before="240" w:line="276" w:lineRule="auto"/>
         <w:ind w:left="720" w:hanging="360"/>
+        <w:rPr/>
       </w:pPr>
       <w:r>
         <w:rPr>
@@ -3306,16 +3296,22 @@
           <w:rtl w:val="0"/>
         </w:rPr>
         <w:t xml:space="preserve">Gestión de Cliente</w:t>
+      </w:r>
+      <w:r>
+        <w:rPr>
+          <w:rtl w:val="0"/>
+        </w:rPr>
       </w:r>
     </w:p>
     <w:p>
       <w:pPr>
         <w:numPr>
           <w:ilvl w:val="0"/>
-          <w:numId w:val="2"/>
+          <w:numId w:val="6"/>
         </w:numPr>
         <w:spacing w:after="0" w:before="240" w:line="276" w:lineRule="auto"/>
         <w:ind w:left="720" w:hanging="360"/>
+        <w:rPr/>
       </w:pPr>
       <w:r>
         <w:rPr>
@@ -3323,16 +3319,22 @@
           <w:rtl w:val="0"/>
         </w:rPr>
         <w:t xml:space="preserve">Gestión de Vendedores</w:t>
+      </w:r>
+      <w:r>
+        <w:rPr>
+          <w:rtl w:val="0"/>
+        </w:rPr>
       </w:r>
     </w:p>
     <w:p>
       <w:pPr>
         <w:numPr>
           <w:ilvl w:val="0"/>
-          <w:numId w:val="2"/>
+          <w:numId w:val="6"/>
         </w:numPr>
         <w:spacing w:after="0" w:before="240" w:line="276" w:lineRule="auto"/>
         <w:ind w:left="720" w:hanging="360"/>
+        <w:rPr/>
       </w:pPr>
       <w:r>
         <w:rPr>
@@ -3340,16 +3342,22 @@
           <w:rtl w:val="0"/>
         </w:rPr>
         <w:t xml:space="preserve">Gestión de Productos</w:t>
+      </w:r>
+      <w:r>
+        <w:rPr>
+          <w:rtl w:val="0"/>
+        </w:rPr>
       </w:r>
     </w:p>
     <w:p>
       <w:pPr>
         <w:numPr>
           <w:ilvl w:val="0"/>
-          <w:numId w:val="2"/>
+          <w:numId w:val="6"/>
         </w:numPr>
         <w:spacing w:after="0" w:before="240" w:line="276" w:lineRule="auto"/>
         <w:ind w:left="720" w:hanging="360"/>
+        <w:rPr/>
       </w:pPr>
       <w:r>
         <w:rPr>
@@ -3357,16 +3365,22 @@
           <w:rtl w:val="0"/>
         </w:rPr>
         <w:t xml:space="preserve">Gestión de Inventario</w:t>
+      </w:r>
+      <w:r>
+        <w:rPr>
+          <w:rtl w:val="0"/>
+        </w:rPr>
       </w:r>
     </w:p>
     <w:p>
       <w:pPr>
         <w:numPr>
           <w:ilvl w:val="0"/>
-          <w:numId w:val="2"/>
+          <w:numId w:val="6"/>
         </w:numPr>
         <w:spacing w:after="0" w:before="240" w:line="276" w:lineRule="auto"/>
         <w:ind w:left="720" w:hanging="360"/>
+        <w:rPr/>
       </w:pPr>
       <w:r>
         <w:rPr>
@@ -3374,16 +3388,22 @@
           <w:rtl w:val="0"/>
         </w:rPr>
         <w:t xml:space="preserve">Gestión de Ventas</w:t>
+      </w:r>
+      <w:r>
+        <w:rPr>
+          <w:rtl w:val="0"/>
+        </w:rPr>
       </w:r>
     </w:p>
     <w:p>
       <w:pPr>
         <w:numPr>
           <w:ilvl w:val="0"/>
-          <w:numId w:val="2"/>
+          <w:numId w:val="6"/>
         </w:numPr>
         <w:spacing w:after="0" w:before="240" w:line="276" w:lineRule="auto"/>
         <w:ind w:left="720" w:hanging="360"/>
+        <w:rPr/>
       </w:pPr>
       <w:r>
         <w:rPr>
@@ -3402,10 +3422,11 @@
       <w:pPr>
         <w:numPr>
           <w:ilvl w:val="0"/>
-          <w:numId w:val="2"/>
+          <w:numId w:val="6"/>
         </w:numPr>
         <w:spacing w:after="0" w:before="240" w:line="276" w:lineRule="auto"/>
         <w:ind w:left="720" w:hanging="360"/>
+        <w:rPr/>
       </w:pPr>
       <w:r>
         <w:rPr>
@@ -3424,10 +3445,11 @@
       <w:pPr>
         <w:numPr>
           <w:ilvl w:val="0"/>
-          <w:numId w:val="2"/>
+          <w:numId w:val="6"/>
         </w:numPr>
         <w:spacing w:after="0" w:before="240" w:line="276" w:lineRule="auto"/>
         <w:ind w:left="720" w:hanging="360"/>
+        <w:rPr/>
       </w:pPr>
       <w:r>
         <w:rPr>
@@ -3435,16 +3457,22 @@
           <w:rtl w:val="0"/>
         </w:rPr>
         <w:t xml:space="preserve">Gestión de Proveedores</w:t>
+      </w:r>
+      <w:r>
+        <w:rPr>
+          <w:rtl w:val="0"/>
+        </w:rPr>
       </w:r>
     </w:p>
     <w:p>
       <w:pPr>
         <w:numPr>
           <w:ilvl w:val="0"/>
-          <w:numId w:val="2"/>
+          <w:numId w:val="6"/>
         </w:numPr>
         <w:spacing w:after="0" w:before="240" w:line="276" w:lineRule="auto"/>
         <w:ind w:left="720" w:hanging="360"/>
+        <w:rPr/>
       </w:pPr>
       <w:r>
         <w:rPr>
@@ -3463,10 +3491,11 @@
       <w:pPr>
         <w:numPr>
           <w:ilvl w:val="0"/>
-          <w:numId w:val="2"/>
+          <w:numId w:val="6"/>
         </w:numPr>
         <w:spacing w:after="0" w:before="240" w:line="276" w:lineRule="auto"/>
         <w:ind w:left="720" w:hanging="360"/>
+        <w:rPr/>
       </w:pPr>
       <w:r>
         <w:rPr>
@@ -3485,10 +3514,11 @@
       <w:pPr>
         <w:numPr>
           <w:ilvl w:val="0"/>
-          <w:numId w:val="2"/>
+          <w:numId w:val="6"/>
         </w:numPr>
         <w:spacing w:after="0" w:before="240" w:line="276" w:lineRule="auto"/>
         <w:ind w:left="720" w:hanging="360"/>
+        <w:rPr/>
       </w:pPr>
       <w:r>
         <w:rPr>
@@ -3507,10 +3537,11 @@
       <w:pPr>
         <w:numPr>
           <w:ilvl w:val="0"/>
-          <w:numId w:val="2"/>
+          <w:numId w:val="6"/>
         </w:numPr>
         <w:spacing w:after="0" w:before="240" w:line="276" w:lineRule="auto"/>
         <w:ind w:left="720" w:hanging="360"/>
+        <w:rPr/>
       </w:pPr>
       <w:r>
         <w:rPr>
@@ -3518,16 +3549,22 @@
           <w:rtl w:val="0"/>
         </w:rPr>
         <w:t xml:space="preserve">Respaldo</w:t>
+      </w:r>
+      <w:r>
+        <w:rPr>
+          <w:rtl w:val="0"/>
+        </w:rPr>
       </w:r>
     </w:p>
     <w:p>
       <w:pPr>
         <w:numPr>
           <w:ilvl w:val="0"/>
-          <w:numId w:val="2"/>
+          <w:numId w:val="6"/>
         </w:numPr>
         <w:spacing w:after="0" w:before="240" w:line="276" w:lineRule="auto"/>
         <w:ind w:left="720" w:hanging="360"/>
+        <w:rPr/>
       </w:pPr>
       <w:r>
         <w:rPr>
@@ -3535,6 +3572,11 @@
           <w:rtl w:val="0"/>
         </w:rPr>
         <w:t xml:space="preserve">Pagos y Facturación</w:t>
+      </w:r>
+      <w:r>
+        <w:rPr>
+          <w:rtl w:val="0"/>
+        </w:rPr>
       </w:r>
     </w:p>
     <w:p>
@@ -3558,7 +3600,7 @@
         <w:keepLines w:val="1"/>
         <w:numPr>
           <w:ilvl w:val="0"/>
-          <w:numId w:val="7"/>
+          <w:numId w:val="11"/>
         </w:numPr>
         <w:spacing w:after="0" w:before="200" w:lineRule="auto"/>
         <w:ind w:left="566.9291338582675" w:hanging="359.99999999999994"/>
@@ -3575,6 +3617,11 @@
         </w:rPr>
         <w:t xml:space="preserve">Estrategia de Pruebas</w:t>
       </w:r>
+      <w:r>
+        <w:rPr>
+          <w:rtl w:val="0"/>
+        </w:rPr>
+      </w:r>
     </w:p>
     <w:p>
       <w:pPr>
@@ -3592,9 +3639,9 @@
         <w:widowControl w:val="1"/>
         <w:numPr>
           <w:ilvl w:val="0"/>
-          <w:numId w:val="4"/>
+          <w:numId w:val="8"/>
         </w:numPr>
-        <w:spacing w:after="0" w:afterAutospacing="0" w:before="240" w:lineRule="auto"/>
+        <w:spacing w:after="0" w:before="240" w:lineRule="auto"/>
         <w:ind w:left="720" w:hanging="360"/>
         <w:rPr>
           <w:u w:val="none"/>
@@ -3612,6 +3659,11 @@
           <w:rtl w:val="0"/>
         </w:rPr>
         <w:t xml:space="preserve"> Caja negra, basada en requisitos y criterios de aceptación.</w:t>
+      </w:r>
+      <w:r>
+        <w:rPr>
+          <w:rtl w:val="0"/>
+        </w:rPr>
       </w:r>
     </w:p>
     <w:p>
@@ -3619,9 +3671,9 @@
         <w:widowControl w:val="1"/>
         <w:numPr>
           <w:ilvl w:val="0"/>
-          <w:numId w:val="4"/>
+          <w:numId w:val="8"/>
         </w:numPr>
-        <w:spacing w:after="0" w:afterAutospacing="0" w:before="0" w:beforeAutospacing="0" w:lineRule="auto"/>
+        <w:spacing w:after="0" w:before="0" w:lineRule="auto"/>
         <w:ind w:left="720" w:hanging="360"/>
         <w:rPr>
           <w:u w:val="none"/>
@@ -3639,6 +3691,11 @@
           <w:rtl w:val="0"/>
         </w:rPr>
         <w:t xml:space="preserve"> Al menos 80% funcional.</w:t>
+      </w:r>
+      <w:r>
+        <w:rPr>
+          <w:rtl w:val="0"/>
+        </w:rPr>
       </w:r>
     </w:p>
     <w:p>
@@ -3646,9 +3703,9 @@
         <w:widowControl w:val="1"/>
         <w:numPr>
           <w:ilvl w:val="0"/>
-          <w:numId w:val="4"/>
+          <w:numId w:val="8"/>
         </w:numPr>
-        <w:spacing w:after="0" w:afterAutospacing="0" w:before="0" w:beforeAutospacing="0" w:lineRule="auto"/>
+        <w:spacing w:after="0" w:before="0" w:lineRule="auto"/>
         <w:ind w:left="720" w:hanging="360"/>
         <w:rPr>
           <w:u w:val="none"/>
@@ -3678,9 +3735,9 @@
         <w:widowControl w:val="1"/>
         <w:numPr>
           <w:ilvl w:val="0"/>
-          <w:numId w:val="4"/>
+          <w:numId w:val="8"/>
         </w:numPr>
-        <w:spacing w:after="240" w:before="0" w:beforeAutospacing="0" w:lineRule="auto"/>
+        <w:spacing w:after="240" w:before="0" w:lineRule="auto"/>
         <w:ind w:left="720" w:hanging="360"/>
         <w:rPr>
           <w:u w:val="none"/>
@@ -3698,6 +3755,11 @@
           <w:rtl w:val="0"/>
         </w:rPr>
         <w:t xml:space="preserve"> Postman, JUnit, REST-assured</w:t>
+      </w:r>
+      <w:r>
+        <w:rPr>
+          <w:rtl w:val="0"/>
+        </w:rPr>
       </w:r>
     </w:p>
     <w:p>
@@ -3720,7 +3782,7 @@
         <w:keepLines w:val="1"/>
         <w:numPr>
           <w:ilvl w:val="0"/>
-          <w:numId w:val="7"/>
+          <w:numId w:val="11"/>
         </w:numPr>
         <w:spacing w:after="0" w:before="200" w:lineRule="auto"/>
         <w:ind w:left="566.9291338582675" w:hanging="359.99999999999994"/>
@@ -3737,6 +3799,11 @@
         </w:rPr>
         <w:t xml:space="preserve">Tipos de Pruebas</w:t>
       </w:r>
+      <w:r>
+        <w:rPr>
+          <w:rtl w:val="0"/>
+        </w:rPr>
+      </w:r>
     </w:p>
     <w:p>
       <w:pPr>
@@ -3752,7 +3819,7 @@
     <w:sdt>
       <w:sdtPr>
         <w:lock w:val="contentLocked"/>
-        <w:id w:val="1405073055"/>
+        <w:id w:val="1952321960"/>
         <w:tag w:val="goog_rdk_0"/>
       </w:sdtPr>
       <w:sdtContent>
@@ -3802,7 +3869,6 @@
                 <w:pPr>
                   <w:keepNext w:val="0"/>
                   <w:keepLines w:val="0"/>
-                  <w:pageBreakBefore w:val="0"/>
                   <w:widowControl w:val="0"/>
                   <w:pBdr>
                     <w:top w:space="0" w:sz="0" w:val="nil"/>
@@ -3840,7 +3906,6 @@
                 <w:pPr>
                   <w:keepNext w:val="0"/>
                   <w:keepLines w:val="0"/>
-                  <w:pageBreakBefore w:val="0"/>
                   <w:widowControl w:val="0"/>
                   <w:pBdr>
                     <w:top w:space="0" w:sz="0" w:val="nil"/>
@@ -3884,7 +3949,6 @@
                 <w:pPr>
                   <w:keepNext w:val="0"/>
                   <w:keepLines w:val="0"/>
-                  <w:pageBreakBefore w:val="0"/>
                   <w:widowControl w:val="0"/>
                   <w:pBdr>
                     <w:top w:space="0" w:sz="0" w:val="nil"/>
@@ -3922,7 +3986,6 @@
                 <w:pPr>
                   <w:keepNext w:val="0"/>
                   <w:keepLines w:val="0"/>
-                  <w:pageBreakBefore w:val="0"/>
                   <w:widowControl w:val="0"/>
                   <w:pBdr>
                     <w:top w:space="0" w:sz="0" w:val="nil"/>
@@ -3966,7 +4029,6 @@
                 <w:pPr>
                   <w:keepNext w:val="0"/>
                   <w:keepLines w:val="0"/>
-                  <w:pageBreakBefore w:val="0"/>
                   <w:widowControl w:val="0"/>
                   <w:pBdr>
                     <w:top w:space="0" w:sz="0" w:val="nil"/>
@@ -4004,7 +4066,6 @@
                 <w:pPr>
                   <w:keepNext w:val="0"/>
                   <w:keepLines w:val="0"/>
-                  <w:pageBreakBefore w:val="0"/>
                   <w:widowControl w:val="0"/>
                   <w:pBdr>
                     <w:top w:space="0" w:sz="0" w:val="nil"/>
@@ -4048,7 +4109,6 @@
                 <w:pPr>
                   <w:keepNext w:val="0"/>
                   <w:keepLines w:val="0"/>
-                  <w:pageBreakBefore w:val="0"/>
                   <w:widowControl w:val="0"/>
                   <w:pBdr>
                     <w:top w:space="0" w:sz="0" w:val="nil"/>
@@ -4086,7 +4146,6 @@
                 <w:pPr>
                   <w:keepNext w:val="0"/>
                   <w:keepLines w:val="0"/>
-                  <w:pageBreakBefore w:val="0"/>
                   <w:widowControl w:val="0"/>
                   <w:pBdr>
                     <w:top w:space="0" w:sz="0" w:val="nil"/>
@@ -4130,7 +4189,6 @@
                 <w:pPr>
                   <w:keepNext w:val="0"/>
                   <w:keepLines w:val="0"/>
-                  <w:pageBreakBefore w:val="0"/>
                   <w:widowControl w:val="0"/>
                   <w:pBdr>
                     <w:top w:space="0" w:sz="0" w:val="nil"/>
@@ -4168,7 +4226,6 @@
                 <w:pPr>
                   <w:keepNext w:val="0"/>
                   <w:keepLines w:val="0"/>
-                  <w:pageBreakBefore w:val="0"/>
                   <w:widowControl w:val="0"/>
                   <w:pBdr>
                     <w:top w:space="0" w:sz="0" w:val="nil"/>
@@ -4212,7 +4269,6 @@
                 <w:pPr>
                   <w:keepNext w:val="0"/>
                   <w:keepLines w:val="0"/>
-                  <w:pageBreakBefore w:val="0"/>
                   <w:widowControl w:val="0"/>
                   <w:pBdr>
                     <w:top w:space="0" w:sz="0" w:val="nil"/>
@@ -4250,7 +4306,6 @@
                 <w:pPr>
                   <w:keepNext w:val="0"/>
                   <w:keepLines w:val="0"/>
-                  <w:pageBreakBefore w:val="0"/>
                   <w:widowControl w:val="0"/>
                   <w:pBdr>
                     <w:top w:space="0" w:sz="0" w:val="nil"/>
@@ -4283,9 +4338,9 @@
         <w:keepNext w:val="1"/>
         <w:numPr>
           <w:ilvl w:val="0"/>
-          <w:numId w:val="7"/>
+          <w:numId w:val="11"/>
         </w:numPr>
-        <w:spacing w:after="0" w:afterAutospacing="0" w:before="240" w:line="240" w:lineRule="auto"/>
+        <w:spacing w:after="0" w:before="240" w:line="240" w:lineRule="auto"/>
         <w:ind w:left="566.9291338582675" w:hanging="359.99999999999994"/>
         <w:rPr>
           <w:u w:val="none"/>
@@ -4299,14 +4354,19 @@
         </w:rPr>
         <w:t xml:space="preserve">Ambiente de Pruebas</w:t>
       </w:r>
+      <w:r>
+        <w:rPr>
+          <w:rtl w:val="0"/>
+        </w:rPr>
+      </w:r>
     </w:p>
     <w:p>
       <w:pPr>
         <w:numPr>
           <w:ilvl w:val="0"/>
-          <w:numId w:val="1"/>
+          <w:numId w:val="3"/>
         </w:numPr>
-        <w:spacing w:after="0" w:afterAutospacing="0" w:before="0" w:beforeAutospacing="0" w:lineRule="auto"/>
+        <w:spacing w:after="0" w:before="0" w:lineRule="auto"/>
         <w:ind w:left="720" w:hanging="360"/>
         <w:rPr>
           <w:u w:val="none"/>
@@ -4324,15 +4384,20 @@
           <w:rtl w:val="0"/>
         </w:rPr>
         <w:t xml:space="preserve">: Java + Spring Boot</w:t>
+      </w:r>
+      <w:r>
+        <w:rPr>
+          <w:rtl w:val="0"/>
+        </w:rPr>
       </w:r>
     </w:p>
     <w:p>
       <w:pPr>
         <w:numPr>
           <w:ilvl w:val="0"/>
-          <w:numId w:val="1"/>
+          <w:numId w:val="3"/>
         </w:numPr>
-        <w:spacing w:after="0" w:afterAutospacing="0" w:before="0" w:beforeAutospacing="0" w:lineRule="auto"/>
+        <w:spacing w:after="0" w:before="0" w:lineRule="auto"/>
         <w:ind w:left="720" w:hanging="360"/>
         <w:rPr>
           <w:u w:val="none"/>
@@ -4350,15 +4415,20 @@
           <w:rtl w:val="0"/>
         </w:rPr>
         <w:t xml:space="preserve">: MariaDB local (XAMPP)</w:t>
+      </w:r>
+      <w:r>
+        <w:rPr>
+          <w:rtl w:val="0"/>
+        </w:rPr>
       </w:r>
     </w:p>
     <w:p>
       <w:pPr>
         <w:numPr>
           <w:ilvl w:val="0"/>
-          <w:numId w:val="1"/>
+          <w:numId w:val="3"/>
         </w:numPr>
-        <w:spacing w:after="0" w:afterAutospacing="0" w:before="0" w:beforeAutospacing="0" w:lineRule="auto"/>
+        <w:spacing w:after="0" w:before="0" w:lineRule="auto"/>
         <w:ind w:left="720" w:hanging="360"/>
         <w:rPr>
           <w:u w:val="none"/>
@@ -4376,15 +4446,20 @@
           <w:rtl w:val="0"/>
         </w:rPr>
         <w:t xml:space="preserve">: Postman, mockups para simular peticiones</w:t>
+      </w:r>
+      <w:r>
+        <w:rPr>
+          <w:rtl w:val="0"/>
+        </w:rPr>
       </w:r>
     </w:p>
     <w:p>
       <w:pPr>
         <w:numPr>
           <w:ilvl w:val="0"/>
-          <w:numId w:val="1"/>
+          <w:numId w:val="3"/>
         </w:numPr>
-        <w:spacing w:after="240" w:before="0" w:beforeAutospacing="0" w:lineRule="auto"/>
+        <w:spacing w:after="240" w:before="0" w:lineRule="auto"/>
         <w:ind w:left="720" w:hanging="360"/>
         <w:rPr>
           <w:u w:val="none"/>
@@ -4402,6 +4477,11 @@
           <w:rtl w:val="0"/>
         </w:rPr>
         <w:t xml:space="preserve">: GitHub + JUnit (en pruebas locales)</w:t>
+      </w:r>
+      <w:r>
+        <w:rPr>
+          <w:rtl w:val="0"/>
+        </w:rPr>
       </w:r>
     </w:p>
     <w:p>
@@ -4423,7 +4503,7 @@
         <w:keepLines w:val="1"/>
         <w:numPr>
           <w:ilvl w:val="0"/>
-          <w:numId w:val="7"/>
+          <w:numId w:val="11"/>
         </w:numPr>
         <w:spacing w:after="0" w:before="200" w:lineRule="auto"/>
         <w:ind w:left="566.9291338582675" w:hanging="359.99999999999994"/>
@@ -4457,11 +4537,6 @@
           <w:rtl w:val="0"/>
         </w:rPr>
         <w:t xml:space="preserve">Incluidos en la planilla “casos_prueba_perfulandia.xlsx”, con trazabilidad a requerimientos funcionales, entradas, salidas, criterios de aceptación, tiempos de respuesta y estado final.</w:t>
-      </w:r>
-      <w:r>
-        <w:rPr>
-          <w:rtl w:val="0"/>
-        </w:rPr>
       </w:r>
     </w:p>
     <w:p>
@@ -4471,9 +4546,9 @@
         <w:keepLines w:val="1"/>
         <w:numPr>
           <w:ilvl w:val="0"/>
-          <w:numId w:val="7"/>
+          <w:numId w:val="11"/>
         </w:numPr>
-        <w:spacing w:after="0" w:afterAutospacing="0" w:before="200" w:lineRule="auto"/>
+        <w:spacing w:after="0" w:before="200" w:lineRule="auto"/>
         <w:ind w:left="566.9291338582675" w:hanging="359.99999999999994"/>
         <w:jc w:val="both"/>
         <w:rPr>
@@ -4498,9 +4573,9 @@
       <w:pPr>
         <w:numPr>
           <w:ilvl w:val="0"/>
-          <w:numId w:val="9"/>
+          <w:numId w:val="13"/>
         </w:numPr>
-        <w:spacing w:after="0" w:afterAutospacing="0" w:before="0" w:beforeAutospacing="0" w:lineRule="auto"/>
+        <w:spacing w:after="0" w:before="0" w:lineRule="auto"/>
         <w:ind w:left="720" w:hanging="360"/>
         <w:rPr>
           <w:u w:val="none"/>
@@ -4511,16 +4586,22 @@
           <w:rtl w:val="0"/>
         </w:rPr>
         <w:t xml:space="preserve">Todos los endpoints deben devolver respuestas esperadas con su respectivo código (200, 400, 401, etc.).</w:t>
+      </w:r>
+      <w:r>
+        <w:rPr>
+          <w:rtl w:val="0"/>
+        </w:rPr>
       </w:r>
     </w:p>
     <w:p>
       <w:pPr>
         <w:numPr>
           <w:ilvl w:val="0"/>
-          <w:numId w:val="9"/>
+          <w:numId w:val="13"/>
         </w:numPr>
-        <w:spacing w:after="0" w:afterAutospacing="0" w:before="0" w:beforeAutospacing="0" w:lineRule="auto"/>
+        <w:spacing w:after="0" w:before="0" w:lineRule="auto"/>
         <w:ind w:left="720" w:hanging="360"/>
+        <w:rPr/>
       </w:pPr>
       <w:r>
         <w:rPr>
@@ -4533,10 +4614,11 @@
       <w:pPr>
         <w:numPr>
           <w:ilvl w:val="0"/>
-          <w:numId w:val="9"/>
+          <w:numId w:val="13"/>
         </w:numPr>
-        <w:spacing w:after="0" w:afterAutospacing="0" w:before="0" w:beforeAutospacing="0" w:lineRule="auto"/>
+        <w:spacing w:after="0" w:before="0" w:lineRule="auto"/>
         <w:ind w:left="720" w:hanging="360"/>
+        <w:rPr/>
       </w:pPr>
       <w:r>
         <w:rPr>
@@ -4549,10 +4631,11 @@
       <w:pPr>
         <w:numPr>
           <w:ilvl w:val="0"/>
-          <w:numId w:val="9"/>
+          <w:numId w:val="13"/>
         </w:numPr>
-        <w:spacing w:after="0" w:afterAutospacing="0" w:before="0" w:beforeAutospacing="0" w:lineRule="auto"/>
+        <w:spacing w:after="0" w:before="0" w:lineRule="auto"/>
         <w:ind w:left="720" w:hanging="360"/>
+        <w:rPr/>
       </w:pPr>
       <w:r>
         <w:rPr>
@@ -4568,9 +4651,9 @@
         <w:keepLines w:val="1"/>
         <w:numPr>
           <w:ilvl w:val="0"/>
-          <w:numId w:val="7"/>
+          <w:numId w:val="11"/>
         </w:numPr>
-        <w:spacing w:after="0" w:before="0" w:beforeAutospacing="0" w:lineRule="auto"/>
+        <w:spacing w:after="0" w:before="0" w:lineRule="auto"/>
         <w:ind w:left="566.9291338582675" w:hanging="359.99999999999994"/>
         <w:jc w:val="both"/>
         <w:rPr>
@@ -4585,6 +4668,11 @@
         </w:rPr>
         <w:t xml:space="preserve">Manejo de Incidentes</w:t>
       </w:r>
+      <w:r>
+        <w:rPr>
+          <w:rtl w:val="0"/>
+        </w:rPr>
+      </w:r>
     </w:p>
     <w:p>
       <w:pPr>
@@ -4601,9 +4689,9 @@
       <w:pPr>
         <w:numPr>
           <w:ilvl w:val="0"/>
-          <w:numId w:val="10"/>
+          <w:numId w:val="4"/>
         </w:numPr>
-        <w:spacing w:after="0" w:afterAutospacing="0"/>
+        <w:spacing w:after="0" w:lineRule="auto"/>
         <w:ind w:left="720" w:hanging="360"/>
         <w:rPr>
           <w:u w:val="none"/>
@@ -4614,15 +4702,20 @@
           <w:rtl w:val="0"/>
         </w:rPr>
         <w:t xml:space="preserve">Documentación en “registro_defectos.xlsx”.</w:t>
+      </w:r>
+      <w:r>
+        <w:rPr>
+          <w:rtl w:val="0"/>
+        </w:rPr>
       </w:r>
     </w:p>
     <w:p>
       <w:pPr>
         <w:numPr>
           <w:ilvl w:val="0"/>
-          <w:numId w:val="10"/>
+          <w:numId w:val="4"/>
         </w:numPr>
-        <w:spacing w:after="0" w:afterAutospacing="0"/>
+        <w:spacing w:after="0" w:lineRule="auto"/>
         <w:ind w:left="720" w:hanging="360"/>
         <w:rPr>
           <w:u w:val="none"/>
@@ -4633,15 +4726,20 @@
           <w:rtl w:val="0"/>
         </w:rPr>
         <w:t xml:space="preserve">Cada error se vincula a un caso de prueba y requisito funcional.</w:t>
+      </w:r>
+      <w:r>
+        <w:rPr>
+          <w:rtl w:val="0"/>
+        </w:rPr>
       </w:r>
     </w:p>
     <w:p>
       <w:pPr>
         <w:numPr>
           <w:ilvl w:val="0"/>
-          <w:numId w:val="10"/>
+          <w:numId w:val="4"/>
         </w:numPr>
-        <w:spacing w:after="0" w:afterAutospacing="0"/>
+        <w:spacing w:after="0" w:lineRule="auto"/>
         <w:ind w:left="720" w:hanging="360"/>
         <w:rPr>
           <w:u w:val="none"/>
@@ -4652,15 +4750,20 @@
           <w:rtl w:val="0"/>
         </w:rPr>
         <w:t xml:space="preserve">Estados: </w:t>
+      </w:r>
+      <w:r>
+        <w:rPr>
+          <w:rtl w:val="0"/>
+        </w:rPr>
       </w:r>
     </w:p>
     <w:p>
       <w:pPr>
         <w:numPr>
           <w:ilvl w:val="1"/>
-          <w:numId w:val="10"/>
+          <w:numId w:val="4"/>
         </w:numPr>
-        <w:spacing w:after="0" w:afterAutospacing="0"/>
+        <w:spacing w:after="0" w:lineRule="auto"/>
         <w:ind w:left="1440" w:hanging="360"/>
         <w:rPr>
           <w:u w:val="none"/>
@@ -4671,15 +4774,20 @@
           <w:rtl w:val="0"/>
         </w:rPr>
         <w:t xml:space="preserve">pendiente. </w:t>
+      </w:r>
+      <w:r>
+        <w:rPr>
+          <w:rtl w:val="0"/>
+        </w:rPr>
       </w:r>
     </w:p>
     <w:p>
       <w:pPr>
         <w:numPr>
           <w:ilvl w:val="1"/>
-          <w:numId w:val="10"/>
+          <w:numId w:val="4"/>
         </w:numPr>
-        <w:spacing w:after="0" w:afterAutospacing="0"/>
+        <w:spacing w:after="0" w:lineRule="auto"/>
         <w:ind w:left="1440" w:hanging="360"/>
         <w:rPr>
           <w:u w:val="none"/>
@@ -4690,15 +4798,20 @@
           <w:rtl w:val="0"/>
         </w:rPr>
         <w:t xml:space="preserve">resuelto.</w:t>
+      </w:r>
+      <w:r>
+        <w:rPr>
+          <w:rtl w:val="0"/>
+        </w:rPr>
       </w:r>
     </w:p>
     <w:p>
       <w:pPr>
         <w:numPr>
           <w:ilvl w:val="1"/>
-          <w:numId w:val="10"/>
+          <w:numId w:val="4"/>
         </w:numPr>
-        <w:spacing w:after="0" w:afterAutospacing="0"/>
+        <w:spacing w:after="0" w:lineRule="auto"/>
         <w:ind w:left="1440" w:hanging="360"/>
         <w:rPr>
           <w:u w:val="none"/>
@@ -4709,13 +4822,18 @@
           <w:rtl w:val="0"/>
         </w:rPr>
         <w:t xml:space="preserve">no reproducido.</w:t>
+      </w:r>
+      <w:r>
+        <w:rPr>
+          <w:rtl w:val="0"/>
+        </w:rPr>
       </w:r>
     </w:p>
     <w:p>
       <w:pPr>
         <w:numPr>
           <w:ilvl w:val="1"/>
-          <w:numId w:val="10"/>
+          <w:numId w:val="4"/>
         </w:numPr>
         <w:ind w:left="1440" w:hanging="360"/>
         <w:rPr>
@@ -4727,6 +4845,11 @@
           <w:rtl w:val="0"/>
         </w:rPr>
         <w:t xml:space="preserve">validado.</w:t>
+      </w:r>
+      <w:r>
+        <w:rPr>
+          <w:rtl w:val="0"/>
+        </w:rPr>
       </w:r>
     </w:p>
     <w:p>
@@ -4747,7 +4870,7 @@
         <w:keepLines w:val="1"/>
         <w:numPr>
           <w:ilvl w:val="0"/>
-          <w:numId w:val="7"/>
+          <w:numId w:val="11"/>
         </w:numPr>
         <w:spacing w:after="0" w:before="200" w:lineRule="auto"/>
         <w:ind w:left="566.9291338582675" w:hanging="359.99999999999994"/>
@@ -4756,13 +4879,16 @@
           <w:u w:val="none"/>
         </w:rPr>
       </w:pPr>
-      <w:bookmarkStart w:colFirst="0" w:colLast="0" w:name="_heading=h.7a5b93e7jppc" w:id="17"/>
-      <w:bookmarkEnd w:id="17"/>
       <w:r>
         <w:rPr>
           <w:rtl w:val="0"/>
         </w:rPr>
         <w:t xml:space="preserve">Cronograma</w:t>
+      </w:r>
+      <w:r>
+        <w:rPr>
+          <w:rtl w:val="0"/>
+        </w:rPr>
       </w:r>
     </w:p>
     <w:p>
@@ -4778,7 +4904,7 @@
     <w:sdt>
       <w:sdtPr>
         <w:lock w:val="contentLocked"/>
-        <w:id w:val="1470077140"/>
+        <w:id w:val="1645099555"/>
         <w:tag w:val="goog_rdk_1"/>
       </w:sdtPr>
       <w:sdtContent>
@@ -4833,7 +4959,6 @@
                 <w:pPr>
                   <w:keepNext w:val="0"/>
                   <w:keepLines w:val="0"/>
-                  <w:pageBreakBefore w:val="0"/>
                   <w:widowControl w:val="0"/>
                   <w:pBdr>
                     <w:top w:space="0" w:sz="0" w:val="nil"/>
@@ -4871,7 +4996,6 @@
                 <w:pPr>
                   <w:keepNext w:val="0"/>
                   <w:keepLines w:val="0"/>
-                  <w:pageBreakBefore w:val="0"/>
                   <w:widowControl w:val="0"/>
                   <w:pBdr>
                     <w:top w:space="0" w:sz="0" w:val="nil"/>
@@ -4935,7 +5059,6 @@
                 <w:pPr>
                   <w:keepNext w:val="0"/>
                   <w:keepLines w:val="0"/>
-                  <w:pageBreakBefore w:val="0"/>
                   <w:widowControl w:val="0"/>
                   <w:pBdr>
                     <w:top w:space="0" w:sz="0" w:val="nil"/>
@@ -4980,7 +5103,6 @@
                 <w:pPr>
                   <w:keepNext w:val="0"/>
                   <w:keepLines w:val="0"/>
-                  <w:pageBreakBefore w:val="0"/>
                   <w:widowControl w:val="0"/>
                   <w:pBdr>
                     <w:top w:space="0" w:sz="0" w:val="nil"/>
@@ -5018,7 +5140,6 @@
                 <w:pPr>
                   <w:keepNext w:val="0"/>
                   <w:keepLines w:val="0"/>
-                  <w:pageBreakBefore w:val="0"/>
                   <w:widowControl w:val="0"/>
                   <w:pBdr>
                     <w:top w:space="0" w:sz="0" w:val="nil"/>
@@ -5056,7 +5177,6 @@
                 <w:pPr>
                   <w:keepNext w:val="0"/>
                   <w:keepLines w:val="0"/>
-                  <w:pageBreakBefore w:val="0"/>
                   <w:widowControl w:val="0"/>
                   <w:pBdr>
                     <w:top w:space="0" w:sz="0" w:val="nil"/>
@@ -5094,7 +5214,6 @@
                 <w:pPr>
                   <w:keepNext w:val="0"/>
                   <w:keepLines w:val="0"/>
-                  <w:pageBreakBefore w:val="0"/>
                   <w:widowControl w:val="0"/>
                   <w:pBdr>
                     <w:top w:space="0" w:sz="0" w:val="nil"/>
@@ -5139,7 +5258,6 @@
                 <w:pPr>
                   <w:keepNext w:val="0"/>
                   <w:keepLines w:val="0"/>
-                  <w:pageBreakBefore w:val="0"/>
                   <w:widowControl w:val="0"/>
                   <w:pBdr>
                     <w:top w:space="0" w:sz="0" w:val="nil"/>
@@ -5177,7 +5295,6 @@
                 <w:pPr>
                   <w:keepNext w:val="0"/>
                   <w:keepLines w:val="0"/>
-                  <w:pageBreakBefore w:val="0"/>
                   <w:widowControl w:val="0"/>
                   <w:pBdr>
                     <w:top w:space="0" w:sz="0" w:val="nil"/>
@@ -5215,7 +5332,6 @@
                 <w:pPr>
                   <w:keepNext w:val="0"/>
                   <w:keepLines w:val="0"/>
-                  <w:pageBreakBefore w:val="0"/>
                   <w:widowControl w:val="0"/>
                   <w:pBdr>
                     <w:top w:space="0" w:sz="0" w:val="nil"/>
@@ -5253,7 +5369,6 @@
                 <w:pPr>
                   <w:keepNext w:val="0"/>
                   <w:keepLines w:val="0"/>
-                  <w:pageBreakBefore w:val="0"/>
                   <w:widowControl w:val="0"/>
                   <w:pBdr>
                     <w:top w:space="0" w:sz="0" w:val="nil"/>
@@ -5298,7 +5413,6 @@
                 <w:pPr>
                   <w:keepNext w:val="0"/>
                   <w:keepLines w:val="0"/>
-                  <w:pageBreakBefore w:val="0"/>
                   <w:widowControl w:val="0"/>
                   <w:pBdr>
                     <w:top w:space="0" w:sz="0" w:val="nil"/>
@@ -5336,7 +5450,6 @@
                 <w:pPr>
                   <w:keepNext w:val="0"/>
                   <w:keepLines w:val="0"/>
-                  <w:pageBreakBefore w:val="0"/>
                   <w:widowControl w:val="0"/>
                   <w:pBdr>
                     <w:top w:space="0" w:sz="0" w:val="nil"/>
@@ -5374,7 +5487,6 @@
                 <w:pPr>
                   <w:keepNext w:val="0"/>
                   <w:keepLines w:val="0"/>
-                  <w:pageBreakBefore w:val="0"/>
                   <w:widowControl w:val="0"/>
                   <w:pBdr>
                     <w:top w:space="0" w:sz="0" w:val="nil"/>
@@ -5412,7 +5524,6 @@
                 <w:pPr>
                   <w:keepNext w:val="0"/>
                   <w:keepLines w:val="0"/>
-                  <w:pageBreakBefore w:val="0"/>
                   <w:widowControl w:val="0"/>
                   <w:pBdr>
                     <w:top w:space="0" w:sz="0" w:val="nil"/>
@@ -5457,7 +5568,6 @@
                 <w:pPr>
                   <w:keepNext w:val="0"/>
                   <w:keepLines w:val="0"/>
-                  <w:pageBreakBefore w:val="0"/>
                   <w:widowControl w:val="0"/>
                   <w:pBdr>
                     <w:top w:space="0" w:sz="0" w:val="nil"/>
@@ -5495,7 +5605,6 @@
                 <w:pPr>
                   <w:keepNext w:val="0"/>
                   <w:keepLines w:val="0"/>
-                  <w:pageBreakBefore w:val="0"/>
                   <w:widowControl w:val="0"/>
                   <w:pBdr>
                     <w:top w:space="0" w:sz="0" w:val="nil"/>
@@ -5533,7 +5642,6 @@
                 <w:pPr>
                   <w:keepNext w:val="0"/>
                   <w:keepLines w:val="0"/>
-                  <w:pageBreakBefore w:val="0"/>
                   <w:widowControl w:val="0"/>
                   <w:pBdr>
                     <w:top w:space="0" w:sz="0" w:val="nil"/>
@@ -5571,7 +5679,6 @@
                 <w:pPr>
                   <w:keepNext w:val="0"/>
                   <w:keepLines w:val="0"/>
-                  <w:pageBreakBefore w:val="0"/>
                   <w:widowControl w:val="0"/>
                   <w:pBdr>
                     <w:top w:space="0" w:sz="0" w:val="nil"/>
@@ -5613,11 +5720,12 @@
         <w:pStyle w:val="Heading1"/>
         <w:numPr>
           <w:ilvl w:val="0"/>
-          <w:numId w:val="7"/>
+          <w:numId w:val="11"/>
         </w:numPr>
         <w:spacing w:before="200" w:lineRule="auto"/>
         <w:ind w:left="566.9291338582675" w:hanging="359.99999999999994"/>
         <w:jc w:val="both"/>
+        <w:rPr/>
       </w:pPr>
       <w:bookmarkStart w:colFirst="0" w:colLast="0" w:name="_heading=h.bvmfxliy4o9v" w:id="18"/>
       <w:bookmarkEnd w:id="18"/>
@@ -5641,10 +5749,223 @@
     </w:p>
     <w:p>
       <w:pPr>
+        <w:numPr>
+          <w:ilvl w:val="0"/>
+          <w:numId w:val="5"/>
+        </w:numPr>
+        <w:spacing w:after="0" w:lineRule="auto"/>
+        <w:ind w:left="720" w:hanging="360"/>
+        <w:rPr>
+          <w:u w:val="none"/>
+        </w:rPr>
+      </w:pPr>
+      <w:r>
+        <w:rPr>
+          <w:rtl w:val="0"/>
+        </w:rPr>
+        <w:t xml:space="preserve">Porcentaje de pruebas superadas.</w:t>
+      </w:r>
+      <w:r>
+        <w:rPr>
+          <w:rtl w:val="0"/>
+        </w:rPr>
+      </w:r>
+    </w:p>
+    <w:p>
+      <w:pPr>
+        <w:numPr>
+          <w:ilvl w:val="0"/>
+          <w:numId w:val="5"/>
+        </w:numPr>
+        <w:spacing w:after="0" w:lineRule="auto"/>
+        <w:ind w:left="720" w:hanging="360"/>
+        <w:rPr>
+          <w:u w:val="none"/>
+        </w:rPr>
+      </w:pPr>
+      <w:r>
+        <w:rPr>
+          <w:rtl w:val="0"/>
+        </w:rPr>
+        <w:t xml:space="preserve">Porcentaje de endpoints cubiertos.</w:t>
+      </w:r>
+      <w:r>
+        <w:rPr>
+          <w:rtl w:val="0"/>
+        </w:rPr>
+      </w:r>
+    </w:p>
+    <w:p>
+      <w:pPr>
+        <w:numPr>
+          <w:ilvl w:val="0"/>
+          <w:numId w:val="5"/>
+        </w:numPr>
+        <w:spacing w:after="0" w:lineRule="auto"/>
+        <w:ind w:left="720" w:hanging="360"/>
+        <w:rPr>
+          <w:u w:val="none"/>
+        </w:rPr>
+      </w:pPr>
+      <w:r>
+        <w:rPr>
+          <w:rtl w:val="0"/>
+        </w:rPr>
+        <w:t xml:space="preserve">Número de errores detectados por severidad.</w:t>
+      </w:r>
+      <w:r>
+        <w:rPr>
+          <w:rtl w:val="0"/>
+        </w:rPr>
+      </w:r>
+    </w:p>
+    <w:p>
+      <w:pPr>
+        <w:numPr>
+          <w:ilvl w:val="0"/>
+          <w:numId w:val="5"/>
+        </w:numPr>
+        <w:ind w:left="720" w:hanging="360"/>
+        <w:rPr>
+          <w:u w:val="none"/>
+        </w:rPr>
+      </w:pPr>
+      <w:r>
+        <w:rPr>
+          <w:rtl w:val="0"/>
+        </w:rPr>
+        <w:t xml:space="preserve">Tiempo promedio de respuesta por servicio.</w:t>
+      </w:r>
+      <w:r>
+        <w:rPr>
+          <w:rtl w:val="0"/>
+        </w:rPr>
+      </w:r>
+    </w:p>
+    <w:p>
+      <w:pPr>
+        <w:ind w:left="720" w:firstLine="0"/>
+        <w:rPr/>
+      </w:pPr>
+      <w:r>
+        <w:rPr>
+          <w:rtl w:val="0"/>
+        </w:rPr>
+      </w:r>
+    </w:p>
+    <w:p>
+      <w:pPr>
+        <w:ind w:left="720" w:firstLine="0"/>
+        <w:rPr/>
+      </w:pPr>
+      <w:r>
+        <w:rPr>
+          <w:rtl w:val="0"/>
+        </w:rPr>
+      </w:r>
+    </w:p>
+    <w:p>
+      <w:pPr>
+        <w:pStyle w:val="Heading2"/>
+        <w:keepNext w:val="0"/>
+        <w:numPr>
+          <w:ilvl w:val="1"/>
+          <w:numId w:val="11"/>
+        </w:numPr>
+        <w:spacing w:after="80" w:before="280" w:line="276" w:lineRule="auto"/>
+        <w:ind w:left="850.3937007874017" w:hanging="360"/>
+        <w:rPr>
+          <w:u w:val="none"/>
+        </w:rPr>
+      </w:pPr>
+      <w:bookmarkStart w:colFirst="0" w:colLast="0" w:name="_heading=h.xsm77qp96ets" w:id="19"/>
+      <w:bookmarkEnd w:id="19"/>
+      <w:r>
+        <w:rPr>
+          <w:rtl w:val="0"/>
+        </w:rPr>
+        <w:t xml:space="preserve">Eficiencia – Tiempo de Respuesta</w:t>
+      </w:r>
+      <w:r>
+        <w:rPr>
+          <w:rtl w:val="0"/>
+        </w:rPr>
+      </w:r>
+    </w:p>
+    <w:p>
+      <w:pPr>
+        <w:spacing w:after="240" w:before="240" w:lineRule="auto"/>
+        <w:ind w:left="720" w:firstLine="0"/>
+        <w:rPr/>
+      </w:pPr>
+      <w:r>
+        <w:rPr>
+          <w:rtl w:val="0"/>
+        </w:rPr>
+        <w:t xml:space="preserve">Se incorpora la medición del tiempo de respuesta por cada caso de prueba utilizando herramientas como Postman. Este valor es crítico para evaluar la característica de desempeño temporal definida en ISO/IEC 25010.</w:t>
+      </w:r>
+    </w:p>
+    <w:p>
+      <w:pPr>
+        <w:spacing w:after="240" w:before="240" w:lineRule="auto"/>
+        <w:ind w:left="720" w:firstLine="0"/>
+        <w:rPr/>
+      </w:pPr>
+      <w:r>
+        <w:rPr>
+          <w:rtl w:val="0"/>
+        </w:rPr>
+        <w:t xml:space="preserve">El sistema debe mantener respuestas menores a 2000 ms bajo condiciones normales. Esta métrica se incluye en la planilla de pruebas como columna adicional.</w:t>
+      </w:r>
+    </w:p>
+    <w:p>
+      <w:pPr>
+        <w:rPr/>
+      </w:pPr>
+      <w:r>
+        <w:rPr>
+          <w:rtl w:val="0"/>
+        </w:rPr>
+      </w:r>
+    </w:p>
+    <w:p>
+      <w:pPr>
+        <w:pStyle w:val="Heading1"/>
         <w:numPr>
           <w:ilvl w:val="0"/>
           <w:numId w:val="11"/>
         </w:numPr>
+        <w:spacing w:before="200" w:lineRule="auto"/>
+        <w:ind w:left="566.9291338582675" w:hanging="359.99999999999994"/>
+        <w:jc w:val="both"/>
+        <w:rPr/>
+      </w:pPr>
+      <w:bookmarkStart w:colFirst="0" w:colLast="0" w:name="_heading=h.huelvfyqr7h0" w:id="20"/>
+      <w:bookmarkEnd w:id="20"/>
+      <w:r>
+        <w:rPr>
+          <w:rtl w:val="0"/>
+        </w:rPr>
+        <w:t xml:space="preserve">Implementación de ISO / IEC 25000 (Apartado 13)</w:t>
+      </w:r>
+    </w:p>
+    <w:p>
+      <w:pPr>
+        <w:rPr/>
+      </w:pPr>
+      <w:r>
+        <w:rPr>
+          <w:rtl w:val="0"/>
+        </w:rPr>
+        <w:t xml:space="preserve">Este plan de pruebas cumple con los lineamientos del apartado 13 del proyecto al aplicar el modelo de calidad del software de ISO/IEC 25000, incluyendo:</w:t>
+      </w:r>
+    </w:p>
+    <w:p>
+      <w:pPr>
+        <w:numPr>
+          <w:ilvl w:val="0"/>
+          <w:numId w:val="1"/>
+        </w:numPr>
         <w:spacing w:after="0" w:afterAutospacing="0"/>
         <w:ind w:left="720" w:hanging="360"/>
         <w:rPr>
@@ -5655,33 +5976,129 @@
         <w:rPr>
           <w:rtl w:val="0"/>
         </w:rPr>
-        <w:t xml:space="preserve">Porcentaje de pruebas superadas.</w:t>
-      </w:r>
-    </w:p>
-    <w:p>
-      <w:pPr>
+        <w:t xml:space="preserve">Modelo de calidad ISO/IEC 25010 como base de validación.</w:t>
+      </w:r>
+    </w:p>
+    <w:p>
+      <w:pPr>
+        <w:numPr>
+          <w:ilvl w:val="0"/>
+          <w:numId w:val="1"/>
+        </w:numPr>
+        <w:spacing w:after="0" w:afterAutospacing="0"/>
+        <w:ind w:left="720" w:hanging="360"/>
+        <w:rPr>
+          <w:u w:val="none"/>
+        </w:rPr>
+      </w:pPr>
+      <w:r>
+        <w:rPr>
+          <w:rtl w:val="0"/>
+        </w:rPr>
+        <w:t xml:space="preserve">Registro y trazabilidad de requisitos funcionales (del RF01 al RF15).</w:t>
+      </w:r>
+    </w:p>
+    <w:p>
+      <w:pPr>
+        <w:numPr>
+          <w:ilvl w:val="0"/>
+          <w:numId w:val="1"/>
+        </w:numPr>
+        <w:spacing w:after="0" w:afterAutospacing="0"/>
+        <w:ind w:left="720" w:hanging="360"/>
+        <w:rPr>
+          <w:u w:val="none"/>
+        </w:rPr>
+      </w:pPr>
+      <w:r>
+        <w:rPr>
+          <w:rtl w:val="0"/>
+        </w:rPr>
+        <w:t xml:space="preserve">Trazabilidad entre requisitos, criterios de aceptación, casos de prueba y atributos de calidad.</w:t>
+      </w:r>
+    </w:p>
+    <w:p>
+      <w:pPr>
+        <w:numPr>
+          <w:ilvl w:val="0"/>
+          <w:numId w:val="1"/>
+        </w:numPr>
+        <w:spacing w:after="0" w:afterAutospacing="0"/>
+        <w:ind w:left="720" w:hanging="360"/>
+        <w:rPr>
+          <w:u w:val="none"/>
+        </w:rPr>
+      </w:pPr>
+      <w:r>
+        <w:rPr>
+          <w:rtl w:val="0"/>
+        </w:rPr>
+        <w:t xml:space="preserve">Evidencias documentadas de pruebas y resultados reales.</w:t>
+      </w:r>
+    </w:p>
+    <w:p>
+      <w:pPr>
+        <w:numPr>
+          <w:ilvl w:val="0"/>
+          <w:numId w:val="1"/>
+        </w:numPr>
+        <w:spacing w:after="0" w:afterAutospacing="0"/>
+        <w:ind w:left="720" w:hanging="360"/>
+        <w:rPr>
+          <w:u w:val="none"/>
+        </w:rPr>
+      </w:pPr>
+      <w:r>
+        <w:rPr>
+          <w:rtl w:val="0"/>
+        </w:rPr>
+        <w:t xml:space="preserve">Medición de métricas de calidad, eficiencia y confiabilidad.</w:t>
+      </w:r>
+    </w:p>
+    <w:p>
+      <w:pPr>
+        <w:numPr>
+          <w:ilvl w:val="0"/>
+          <w:numId w:val="1"/>
+        </w:numPr>
+        <w:ind w:left="720" w:hanging="360"/>
+        <w:rPr>
+          <w:u w:val="none"/>
+        </w:rPr>
+      </w:pPr>
+      <w:r>
+        <w:rPr>
+          <w:rtl w:val="0"/>
+        </w:rPr>
+        <w:t xml:space="preserve">Control de cambios versionado en “control_cambios_prototipo.xlsx”.</w:t>
+      </w:r>
+    </w:p>
+    <w:p>
+      <w:pPr>
+        <w:pStyle w:val="Heading1"/>
         <w:numPr>
           <w:ilvl w:val="0"/>
           <w:numId w:val="11"/>
         </w:numPr>
-        <w:spacing w:after="0" w:afterAutospacing="0"/>
-        <w:ind w:left="720" w:hanging="360"/>
-        <w:rPr>
-          <w:u w:val="none"/>
-        </w:rPr>
-      </w:pPr>
-      <w:r>
-        <w:rPr>
-          <w:rtl w:val="0"/>
-        </w:rPr>
-        <w:t xml:space="preserve">Porcentaje de endpoints cubiertos.</w:t>
+        <w:spacing w:before="200" w:lineRule="auto"/>
+        <w:ind w:left="566.9291338582675" w:hanging="359.99999999999994"/>
+        <w:jc w:val="both"/>
+        <w:rPr/>
+      </w:pPr>
+      <w:bookmarkStart w:colFirst="0" w:colLast="0" w:name="_heading=h.3psnh8jdtp3j" w:id="21"/>
+      <w:bookmarkEnd w:id="21"/>
+      <w:r>
+        <w:rPr>
+          <w:rtl w:val="0"/>
+        </w:rPr>
+        <w:t xml:space="preserve">Control de Cambios</w:t>
       </w:r>
     </w:p>
     <w:p>
       <w:pPr>
         <w:numPr>
           <w:ilvl w:val="0"/>
-          <w:numId w:val="11"/>
+          <w:numId w:val="2"/>
         </w:numPr>
         <w:spacing w:after="0" w:afterAutospacing="0"/>
         <w:ind w:left="720" w:hanging="360"/>
@@ -5693,15 +6110,16 @@
         <w:rPr>
           <w:rtl w:val="0"/>
         </w:rPr>
-        <w:t xml:space="preserve">Número de errores detectados por severidad.</w:t>
+        <w:t xml:space="preserve">Documentado en “control_cambios_prototipo.xlsx”</w:t>
       </w:r>
     </w:p>
     <w:p>
       <w:pPr>
         <w:numPr>
           <w:ilvl w:val="0"/>
-          <w:numId w:val="11"/>
+          <w:numId w:val="2"/>
         </w:numPr>
+        <w:spacing w:after="0" w:afterAutospacing="0"/>
         <w:ind w:left="720" w:hanging="360"/>
         <w:rPr>
           <w:u w:val="none"/>
@@ -5711,220 +6129,87 @@
         <w:rPr>
           <w:rtl w:val="0"/>
         </w:rPr>
-        <w:t xml:space="preserve">Tiempo promedio de respuesta por servicio.</w:t>
-      </w:r>
-    </w:p>
-    <w:p>
-      <w:pPr>
-        <w:ind w:left="720" w:firstLine="0"/>
-        <w:rPr/>
-      </w:pPr>
-      <w:r>
-        <w:rPr>
-          <w:rtl w:val="0"/>
-        </w:rPr>
-      </w:r>
-    </w:p>
-    <w:p>
-      <w:pPr>
-        <w:ind w:left="720" w:firstLine="0"/>
-        <w:rPr/>
-      </w:pPr>
-      <w:r>
-        <w:rPr>
-          <w:rtl w:val="0"/>
-        </w:rPr>
-      </w:r>
-    </w:p>
-    <w:p>
-      <w:pPr>
-        <w:pStyle w:val="Heading2"/>
-        <w:keepNext w:val="0"/>
+        <w:t xml:space="preserve">Cada versión del prototipo o prueba se registra con </w:t>
+      </w:r>
+    </w:p>
+    <w:p>
+      <w:pPr>
         <w:numPr>
           <w:ilvl w:val="1"/>
-          <w:numId w:val="7"/>
+          <w:numId w:val="2"/>
         </w:numPr>
-        <w:spacing w:after="80" w:before="280" w:line="276" w:lineRule="auto"/>
-        <w:ind w:left="850.3937007874017" w:hanging="360"/>
+        <w:spacing w:after="0" w:afterAutospacing="0"/>
+        <w:ind w:left="1440" w:hanging="360"/>
         <w:rPr>
           <w:u w:val="none"/>
         </w:rPr>
       </w:pPr>
-      <w:bookmarkStart w:colFirst="0" w:colLast="0" w:name="_heading=h.xsm77qp96ets" w:id="19"/>
-      <w:bookmarkEnd w:id="19"/>
-      <w:r>
-        <w:rPr>
-          <w:rtl w:val="0"/>
-        </w:rPr>
-        <w:t xml:space="preserve">Eficiencia – Tiempo de Respuesta</w:t>
-      </w:r>
-    </w:p>
-    <w:p>
-      <w:pPr>
-        <w:spacing w:after="240" w:before="240" w:lineRule="auto"/>
-        <w:ind w:left="0" w:firstLine="0"/>
-        <w:rPr/>
-      </w:pPr>
-      <w:r>
-        <w:rPr>
-          <w:rtl w:val="0"/>
-        </w:rPr>
-        <w:t xml:space="preserve">Se incorpora la medición del </w:t>
-      </w:r>
-      <w:r>
-        <w:rPr>
-          <w:rtl w:val="0"/>
-        </w:rPr>
-        <w:t xml:space="preserve">tiempo de respuesta por cada caso de prueba</w:t>
-      </w:r>
-      <w:r>
-        <w:rPr>
-          <w:rtl w:val="0"/>
-        </w:rPr>
-        <w:t xml:space="preserve"> utilizando herramientas como </w:t>
-      </w:r>
-      <w:r>
-        <w:rPr>
-          <w:rtl w:val="0"/>
-        </w:rPr>
-        <w:t xml:space="preserve">Postman</w:t>
-      </w:r>
-      <w:r>
-        <w:rPr>
-          <w:rtl w:val="0"/>
-        </w:rPr>
-        <w:t xml:space="preserve">. Este valor es crítico para evaluar la característica de </w:t>
-      </w:r>
-      <w:r>
-        <w:rPr>
-          <w:rtl w:val="0"/>
-        </w:rPr>
-        <w:t xml:space="preserve">desempeño temporal</w:t>
-      </w:r>
-      <w:r>
-        <w:rPr>
-          <w:rtl w:val="0"/>
-        </w:rPr>
-        <w:t xml:space="preserve"> definida en </w:t>
-      </w:r>
-      <w:r>
-        <w:rPr>
-          <w:rtl w:val="0"/>
-        </w:rPr>
-        <w:t xml:space="preserve">ISO/IEC 25010</w:t>
-      </w:r>
-      <w:r>
-        <w:rPr>
-          <w:rtl w:val="0"/>
-        </w:rPr>
-        <w:t xml:space="preserve">.</w:t>
-      </w:r>
-    </w:p>
-    <w:p>
-      <w:pPr>
-        <w:spacing w:after="240" w:before="240" w:lineRule="auto"/>
-        <w:rPr/>
-      </w:pPr>
-      <w:r>
-        <w:rPr>
-          <w:rtl w:val="0"/>
-        </w:rPr>
-        <w:t xml:space="preserve">El sistema debe mantener respuestas menores a </w:t>
-      </w:r>
-      <w:r>
-        <w:rPr>
-          <w:rtl w:val="0"/>
-        </w:rPr>
-        <w:t xml:space="preserve">2000 ms</w:t>
-      </w:r>
-      <w:r>
-        <w:rPr>
-          <w:rtl w:val="0"/>
-        </w:rPr>
-        <w:t xml:space="preserve"> bajo condiciones normales. Esta métrica se incluye en la planilla de pruebas como columna adicional.</w:t>
-      </w:r>
-    </w:p>
-    <w:p>
-      <w:pPr>
-        <w:rPr/>
-      </w:pPr>
-      <w:r>
-        <w:rPr>
-          <w:rtl w:val="0"/>
-        </w:rPr>
-      </w:r>
-    </w:p>
-    <w:p>
-      <w:pPr>
-        <w:pStyle w:val="Heading1"/>
+      <w:r>
+        <w:rPr>
+          <w:rtl w:val="0"/>
+        </w:rPr>
+        <w:t xml:space="preserve">fecha</w:t>
+      </w:r>
+    </w:p>
+    <w:p>
+      <w:pPr>
         <w:numPr>
-          <w:ilvl w:val="0"/>
-          <w:numId w:val="7"/>
+          <w:ilvl w:val="1"/>
+          <w:numId w:val="2"/>
         </w:numPr>
-        <w:spacing w:before="200" w:lineRule="auto"/>
-        <w:ind w:left="566.9291338582675" w:hanging="359.99999999999994"/>
-        <w:jc w:val="both"/>
-      </w:pPr>
-      <w:bookmarkStart w:colFirst="0" w:colLast="0" w:name="_heading=h.huelvfyqr7h0" w:id="20"/>
-      <w:bookmarkEnd w:id="20"/>
-      <w:r>
-        <w:rPr>
-          <w:rtl w:val="0"/>
-        </w:rPr>
-        <w:t xml:space="preserve">Implementación de ISO / IEC 25000 (Apartado 13)</w:t>
-      </w:r>
-    </w:p>
-    <w:p>
-      <w:pPr>
-        <w:rPr/>
-      </w:pPr>
-      <w:r>
-        <w:rPr>
-          <w:rtl w:val="0"/>
-        </w:rPr>
-      </w:r>
-    </w:p>
-    <w:p>
-      <w:pPr>
-        <w:pStyle w:val="Heading1"/>
+        <w:spacing w:after="0" w:afterAutospacing="0"/>
+        <w:ind w:left="1440" w:hanging="360"/>
+        <w:rPr>
+          <w:u w:val="none"/>
+        </w:rPr>
+      </w:pPr>
+      <w:r>
+        <w:rPr>
+          <w:rtl w:val="0"/>
+        </w:rPr>
+        <w:t xml:space="preserve">cambio</w:t>
+      </w:r>
+    </w:p>
+    <w:p>
+      <w:pPr>
         <w:numPr>
-          <w:ilvl w:val="0"/>
-          <w:numId w:val="7"/>
+          <w:ilvl w:val="1"/>
+          <w:numId w:val="2"/>
         </w:numPr>
-        <w:spacing w:before="200" w:lineRule="auto"/>
-        <w:ind w:left="566.9291338582675" w:hanging="359.99999999999994"/>
-        <w:jc w:val="both"/>
-      </w:pPr>
-      <w:bookmarkStart w:colFirst="0" w:colLast="0" w:name="_heading=h.3psnh8jdtp3j" w:id="21"/>
-      <w:bookmarkEnd w:id="21"/>
-      <w:r>
-        <w:rPr>
-          <w:rtl w:val="0"/>
-        </w:rPr>
-        <w:t xml:space="preserve">Control de Cambios</w:t>
-      </w:r>
-    </w:p>
-    <w:p>
-      <w:pPr>
-        <w:rPr/>
-      </w:pPr>
-      <w:r>
-        <w:rPr>
-          <w:rtl w:val="0"/>
-        </w:rPr>
-      </w:r>
-    </w:p>
-    <w:p>
-      <w:pPr>
-        <w:spacing w:after="240" w:before="240" w:lineRule="auto"/>
-        <w:jc w:val="both"/>
-        <w:rPr/>
-      </w:pPr>
-      <w:r>
-        <w:rPr>
-          <w:rtl w:val="0"/>
-        </w:rPr>
-        <w:t xml:space="preserve">Durante el análisis y planificación del sistema se han considerado las siguientes suposiciones y dependencias:</w:t>
+        <w:spacing w:after="0" w:afterAutospacing="0"/>
+        <w:ind w:left="1440" w:hanging="360"/>
+        <w:rPr>
+          <w:u w:val="none"/>
+        </w:rPr>
+      </w:pPr>
+      <w:r>
+        <w:rPr>
+          <w:rtl w:val="0"/>
+        </w:rPr>
+        <w:t xml:space="preserve">responsable</w:t>
+      </w:r>
+    </w:p>
+    <w:p>
+      <w:pPr>
+        <w:numPr>
+          <w:ilvl w:val="1"/>
+          <w:numId w:val="2"/>
+        </w:numPr>
+        <w:ind w:left="1440" w:hanging="360"/>
+        <w:rPr>
+          <w:u w:val="none"/>
+        </w:rPr>
+      </w:pPr>
+      <w:r>
+        <w:rPr>
+          <w:rtl w:val="0"/>
+        </w:rPr>
+        <w:t xml:space="preserve">estado</w:t>
+      </w:r>
+      <w:r>
+        <w:rPr>
+          <w:rtl w:val="0"/>
+        </w:rPr>
       </w:r>
     </w:p>
     <w:p>
@@ -6185,12 +6470,12 @@
             <wp:posOffset>131977</wp:posOffset>
           </wp:positionH>
           <wp:positionV relativeFrom="paragraph">
-            <wp:posOffset>-152553</wp:posOffset>
+            <wp:posOffset>-152552</wp:posOffset>
           </wp:positionV>
           <wp:extent cx="932815" cy="231775"/>
           <wp:effectExtent b="0" l="0" r="0" t="0"/>
           <wp:wrapSquare wrapText="bothSides" distB="0" distT="0" distL="114300" distR="114300"/>
-          <wp:docPr id="74" name="image2.png"/>
+          <wp:docPr id="75" name="image2.png"/>
           <a:graphic>
             <a:graphicData uri="http://schemas.openxmlformats.org/drawingml/2006/picture">
               <pic:pic>
@@ -6310,15 +6595,15 @@
         <wp:anchor allowOverlap="1" behindDoc="0" distB="0" distT="0" distL="0" distR="0" hidden="0" layoutInCell="1" locked="0" relativeHeight="0" simplePos="0">
           <wp:simplePos x="0" y="0"/>
           <wp:positionH relativeFrom="column">
-            <wp:posOffset>-904870</wp:posOffset>
+            <wp:posOffset>-904869</wp:posOffset>
           </wp:positionH>
           <wp:positionV relativeFrom="paragraph">
-            <wp:posOffset>-390520</wp:posOffset>
+            <wp:posOffset>-390518</wp:posOffset>
           </wp:positionV>
           <wp:extent cx="3057756" cy="673742"/>
           <wp:effectExtent b="0" l="0" r="0" t="0"/>
           <wp:wrapNone/>
-          <wp:docPr id="73" name="image1.png"/>
+          <wp:docPr id="76" name="image1.png"/>
           <a:graphic>
             <a:graphicData uri="http://schemas.openxmlformats.org/drawingml/2006/picture">
               <pic:pic>
@@ -6580,7 +6865,7 @@
       <w:lvlText w:val="●"/>
       <w:lvlJc w:val="left"/>
       <w:pPr>
-        <w:ind w:left="708.6614173228347" w:hanging="360.00000000000006"/>
+        <w:ind w:left="720" w:hanging="360"/>
       </w:pPr>
       <w:rPr>
         <w:u w:val="none"/>
@@ -6800,7 +7085,7 @@
       <w:lvlText w:val="●"/>
       <w:lvlJc w:val="left"/>
       <w:pPr>
-        <w:ind w:left="708.6614173228347" w:hanging="360.00000000000006"/>
+        <w:ind w:left="720" w:hanging="360"/>
       </w:pPr>
       <w:rPr>
         <w:u w:val="none"/>
@@ -6824,7 +7109,7 @@
       <w:lvlText w:val="■"/>
       <w:lvlJc w:val="left"/>
       <w:pPr>
-        <w:ind w:left="1133.858267716535" w:hanging="359.9999999999999"/>
+        <w:ind w:left="2160" w:hanging="360"/>
       </w:pPr>
       <w:rPr>
         <w:u w:val="none"/>
@@ -6907,7 +7192,7 @@
     <w:lvl w:ilvl="0">
       <w:start w:val="1"/>
       <w:numFmt w:val="bullet"/>
-      <w:lvlText w:val="-"/>
+      <w:lvlText w:val="●"/>
       <w:lvlJc w:val="left"/>
       <w:pPr>
         <w:ind w:left="720" w:hanging="360"/>
@@ -6919,7 +7204,7 @@
     <w:lvl w:ilvl="1">
       <w:start w:val="1"/>
       <w:numFmt w:val="bullet"/>
-      <w:lvlText w:val="-"/>
+      <w:lvlText w:val="○"/>
       <w:lvlJc w:val="left"/>
       <w:pPr>
         <w:ind w:left="1440" w:hanging="360"/>
@@ -6931,7 +7216,7 @@
     <w:lvl w:ilvl="2">
       <w:start w:val="1"/>
       <w:numFmt w:val="bullet"/>
-      <w:lvlText w:val="-"/>
+      <w:lvlText w:val="■"/>
       <w:lvlJc w:val="left"/>
       <w:pPr>
         <w:ind w:left="2160" w:hanging="360"/>
@@ -6943,7 +7228,7 @@
     <w:lvl w:ilvl="3">
       <w:start w:val="1"/>
       <w:numFmt w:val="bullet"/>
-      <w:lvlText w:val="-"/>
+      <w:lvlText w:val="●"/>
       <w:lvlJc w:val="left"/>
       <w:pPr>
         <w:ind w:left="2880" w:hanging="360"/>
@@ -6955,7 +7240,7 @@
     <w:lvl w:ilvl="4">
       <w:start w:val="1"/>
       <w:numFmt w:val="bullet"/>
-      <w:lvlText w:val="-"/>
+      <w:lvlText w:val="○"/>
       <w:lvlJc w:val="left"/>
       <w:pPr>
         <w:ind w:left="3600" w:hanging="360"/>
@@ -6967,7 +7252,7 @@
     <w:lvl w:ilvl="5">
       <w:start w:val="1"/>
       <w:numFmt w:val="bullet"/>
-      <w:lvlText w:val="-"/>
+      <w:lvlText w:val="■"/>
       <w:lvlJc w:val="left"/>
       <w:pPr>
         <w:ind w:left="4320" w:hanging="360"/>
@@ -6979,7 +7264,7 @@
     <w:lvl w:ilvl="6">
       <w:start w:val="1"/>
       <w:numFmt w:val="bullet"/>
-      <w:lvlText w:val="-"/>
+      <w:lvlText w:val="●"/>
       <w:lvlJc w:val="left"/>
       <w:pPr>
         <w:ind w:left="5040" w:hanging="360"/>
@@ -6991,7 +7276,7 @@
     <w:lvl w:ilvl="7">
       <w:start w:val="1"/>
       <w:numFmt w:val="bullet"/>
-      <w:lvlText w:val="-"/>
+      <w:lvlText w:val="○"/>
       <w:lvlJc w:val="left"/>
       <w:pPr>
         <w:ind w:left="5760" w:hanging="360"/>
@@ -7003,7 +7288,7 @@
     <w:lvl w:ilvl="8">
       <w:start w:val="1"/>
       <w:numFmt w:val="bullet"/>
-      <w:lvlText w:val="-"/>
+      <w:lvlText w:val="■"/>
       <w:lvlJc w:val="left"/>
       <w:pPr>
         <w:ind w:left="6480" w:hanging="360"/>
@@ -7016,6 +7301,446 @@
   <w:abstractNum w:abstractNumId="7">
     <w:lvl w:ilvl="0">
       <w:start w:val="1"/>
+      <w:numFmt w:val="bullet"/>
+      <w:lvlText w:val="●"/>
+      <w:lvlJc w:val="left"/>
+      <w:pPr>
+        <w:ind w:left="708.6614173228347" w:hanging="360.0000000000001"/>
+      </w:pPr>
+      <w:rPr>
+        <w:u w:val="none"/>
+      </w:rPr>
+    </w:lvl>
+    <w:lvl w:ilvl="1">
+      <w:start w:val="1"/>
+      <w:numFmt w:val="bullet"/>
+      <w:lvlText w:val="○"/>
+      <w:lvlJc w:val="left"/>
+      <w:pPr>
+        <w:ind w:left="1440" w:hanging="360"/>
+      </w:pPr>
+      <w:rPr>
+        <w:u w:val="none"/>
+      </w:rPr>
+    </w:lvl>
+    <w:lvl w:ilvl="2">
+      <w:start w:val="1"/>
+      <w:numFmt w:val="bullet"/>
+      <w:lvlText w:val="■"/>
+      <w:lvlJc w:val="left"/>
+      <w:pPr>
+        <w:ind w:left="2160" w:hanging="360"/>
+      </w:pPr>
+      <w:rPr>
+        <w:u w:val="none"/>
+      </w:rPr>
+    </w:lvl>
+    <w:lvl w:ilvl="3">
+      <w:start w:val="1"/>
+      <w:numFmt w:val="bullet"/>
+      <w:lvlText w:val="●"/>
+      <w:lvlJc w:val="left"/>
+      <w:pPr>
+        <w:ind w:left="2880" w:hanging="360"/>
+      </w:pPr>
+      <w:rPr>
+        <w:u w:val="none"/>
+      </w:rPr>
+    </w:lvl>
+    <w:lvl w:ilvl="4">
+      <w:start w:val="1"/>
+      <w:numFmt w:val="bullet"/>
+      <w:lvlText w:val="○"/>
+      <w:lvlJc w:val="left"/>
+      <w:pPr>
+        <w:ind w:left="3600" w:hanging="360"/>
+      </w:pPr>
+      <w:rPr>
+        <w:u w:val="none"/>
+      </w:rPr>
+    </w:lvl>
+    <w:lvl w:ilvl="5">
+      <w:start w:val="1"/>
+      <w:numFmt w:val="bullet"/>
+      <w:lvlText w:val="■"/>
+      <w:lvlJc w:val="left"/>
+      <w:pPr>
+        <w:ind w:left="4320" w:hanging="360"/>
+      </w:pPr>
+      <w:rPr>
+        <w:u w:val="none"/>
+      </w:rPr>
+    </w:lvl>
+    <w:lvl w:ilvl="6">
+      <w:start w:val="1"/>
+      <w:numFmt w:val="bullet"/>
+      <w:lvlText w:val="●"/>
+      <w:lvlJc w:val="left"/>
+      <w:pPr>
+        <w:ind w:left="5040" w:hanging="360"/>
+      </w:pPr>
+      <w:rPr>
+        <w:u w:val="none"/>
+      </w:rPr>
+    </w:lvl>
+    <w:lvl w:ilvl="7">
+      <w:start w:val="1"/>
+      <w:numFmt w:val="bullet"/>
+      <w:lvlText w:val="○"/>
+      <w:lvlJc w:val="left"/>
+      <w:pPr>
+        <w:ind w:left="5760" w:hanging="360"/>
+      </w:pPr>
+      <w:rPr>
+        <w:u w:val="none"/>
+      </w:rPr>
+    </w:lvl>
+    <w:lvl w:ilvl="8">
+      <w:start w:val="1"/>
+      <w:numFmt w:val="bullet"/>
+      <w:lvlText w:val="■"/>
+      <w:lvlJc w:val="left"/>
+      <w:pPr>
+        <w:ind w:left="6480" w:hanging="360"/>
+      </w:pPr>
+      <w:rPr>
+        <w:u w:val="none"/>
+      </w:rPr>
+    </w:lvl>
+  </w:abstractNum>
+  <w:abstractNum w:abstractNumId="8">
+    <w:lvl w:ilvl="0">
+      <w:start w:val="1"/>
+      <w:numFmt w:val="bullet"/>
+      <w:lvlText w:val="●"/>
+      <w:lvlJc w:val="left"/>
+      <w:pPr>
+        <w:ind w:left="720" w:hanging="360"/>
+      </w:pPr>
+      <w:rPr>
+        <w:u w:val="none"/>
+      </w:rPr>
+    </w:lvl>
+    <w:lvl w:ilvl="1">
+      <w:start w:val="1"/>
+      <w:numFmt w:val="bullet"/>
+      <w:lvlText w:val="○"/>
+      <w:lvlJc w:val="left"/>
+      <w:pPr>
+        <w:ind w:left="1440" w:hanging="360"/>
+      </w:pPr>
+      <w:rPr>
+        <w:u w:val="none"/>
+      </w:rPr>
+    </w:lvl>
+    <w:lvl w:ilvl="2">
+      <w:start w:val="1"/>
+      <w:numFmt w:val="bullet"/>
+      <w:lvlText w:val="■"/>
+      <w:lvlJc w:val="left"/>
+      <w:pPr>
+        <w:ind w:left="2160" w:hanging="360"/>
+      </w:pPr>
+      <w:rPr>
+        <w:u w:val="none"/>
+      </w:rPr>
+    </w:lvl>
+    <w:lvl w:ilvl="3">
+      <w:start w:val="1"/>
+      <w:numFmt w:val="bullet"/>
+      <w:lvlText w:val="●"/>
+      <w:lvlJc w:val="left"/>
+      <w:pPr>
+        <w:ind w:left="2880" w:hanging="360"/>
+      </w:pPr>
+      <w:rPr>
+        <w:u w:val="none"/>
+      </w:rPr>
+    </w:lvl>
+    <w:lvl w:ilvl="4">
+      <w:start w:val="1"/>
+      <w:numFmt w:val="bullet"/>
+      <w:lvlText w:val="○"/>
+      <w:lvlJc w:val="left"/>
+      <w:pPr>
+        <w:ind w:left="3600" w:hanging="360"/>
+      </w:pPr>
+      <w:rPr>
+        <w:u w:val="none"/>
+      </w:rPr>
+    </w:lvl>
+    <w:lvl w:ilvl="5">
+      <w:start w:val="1"/>
+      <w:numFmt w:val="bullet"/>
+      <w:lvlText w:val="■"/>
+      <w:lvlJc w:val="left"/>
+      <w:pPr>
+        <w:ind w:left="4320" w:hanging="360"/>
+      </w:pPr>
+      <w:rPr>
+        <w:u w:val="none"/>
+      </w:rPr>
+    </w:lvl>
+    <w:lvl w:ilvl="6">
+      <w:start w:val="1"/>
+      <w:numFmt w:val="bullet"/>
+      <w:lvlText w:val="●"/>
+      <w:lvlJc w:val="left"/>
+      <w:pPr>
+        <w:ind w:left="5040" w:hanging="360"/>
+      </w:pPr>
+      <w:rPr>
+        <w:u w:val="none"/>
+      </w:rPr>
+    </w:lvl>
+    <w:lvl w:ilvl="7">
+      <w:start w:val="1"/>
+      <w:numFmt w:val="bullet"/>
+      <w:lvlText w:val="○"/>
+      <w:lvlJc w:val="left"/>
+      <w:pPr>
+        <w:ind w:left="5760" w:hanging="360"/>
+      </w:pPr>
+      <w:rPr>
+        <w:u w:val="none"/>
+      </w:rPr>
+    </w:lvl>
+    <w:lvl w:ilvl="8">
+      <w:start w:val="1"/>
+      <w:numFmt w:val="bullet"/>
+      <w:lvlText w:val="■"/>
+      <w:lvlJc w:val="left"/>
+      <w:pPr>
+        <w:ind w:left="6480" w:hanging="360"/>
+      </w:pPr>
+      <w:rPr>
+        <w:u w:val="none"/>
+      </w:rPr>
+    </w:lvl>
+  </w:abstractNum>
+  <w:abstractNum w:abstractNumId="9">
+    <w:lvl w:ilvl="0">
+      <w:start w:val="1"/>
+      <w:numFmt w:val="bullet"/>
+      <w:lvlText w:val="●"/>
+      <w:lvlJc w:val="left"/>
+      <w:pPr>
+        <w:ind w:left="708.6614173228347" w:hanging="360.0000000000001"/>
+      </w:pPr>
+      <w:rPr>
+        <w:u w:val="none"/>
+      </w:rPr>
+    </w:lvl>
+    <w:lvl w:ilvl="1">
+      <w:start w:val="1"/>
+      <w:numFmt w:val="bullet"/>
+      <w:lvlText w:val="○"/>
+      <w:lvlJc w:val="left"/>
+      <w:pPr>
+        <w:ind w:left="1440" w:hanging="360"/>
+      </w:pPr>
+      <w:rPr>
+        <w:u w:val="none"/>
+      </w:rPr>
+    </w:lvl>
+    <w:lvl w:ilvl="2">
+      <w:start w:val="1"/>
+      <w:numFmt w:val="bullet"/>
+      <w:lvlText w:val="■"/>
+      <w:lvlJc w:val="left"/>
+      <w:pPr>
+        <w:ind w:left="1133.858267716535" w:hanging="359.9999999999999"/>
+      </w:pPr>
+      <w:rPr>
+        <w:u w:val="none"/>
+      </w:rPr>
+    </w:lvl>
+    <w:lvl w:ilvl="3">
+      <w:start w:val="1"/>
+      <w:numFmt w:val="bullet"/>
+      <w:lvlText w:val="●"/>
+      <w:lvlJc w:val="left"/>
+      <w:pPr>
+        <w:ind w:left="2880" w:hanging="360"/>
+      </w:pPr>
+      <w:rPr>
+        <w:u w:val="none"/>
+      </w:rPr>
+    </w:lvl>
+    <w:lvl w:ilvl="4">
+      <w:start w:val="1"/>
+      <w:numFmt w:val="bullet"/>
+      <w:lvlText w:val="○"/>
+      <w:lvlJc w:val="left"/>
+      <w:pPr>
+        <w:ind w:left="3600" w:hanging="360"/>
+      </w:pPr>
+      <w:rPr>
+        <w:u w:val="none"/>
+      </w:rPr>
+    </w:lvl>
+    <w:lvl w:ilvl="5">
+      <w:start w:val="1"/>
+      <w:numFmt w:val="bullet"/>
+      <w:lvlText w:val="■"/>
+      <w:lvlJc w:val="left"/>
+      <w:pPr>
+        <w:ind w:left="4320" w:hanging="360"/>
+      </w:pPr>
+      <w:rPr>
+        <w:u w:val="none"/>
+      </w:rPr>
+    </w:lvl>
+    <w:lvl w:ilvl="6">
+      <w:start w:val="1"/>
+      <w:numFmt w:val="bullet"/>
+      <w:lvlText w:val="●"/>
+      <w:lvlJc w:val="left"/>
+      <w:pPr>
+        <w:ind w:left="5040" w:hanging="360"/>
+      </w:pPr>
+      <w:rPr>
+        <w:u w:val="none"/>
+      </w:rPr>
+    </w:lvl>
+    <w:lvl w:ilvl="7">
+      <w:start w:val="1"/>
+      <w:numFmt w:val="bullet"/>
+      <w:lvlText w:val="○"/>
+      <w:lvlJc w:val="left"/>
+      <w:pPr>
+        <w:ind w:left="5760" w:hanging="360"/>
+      </w:pPr>
+      <w:rPr>
+        <w:u w:val="none"/>
+      </w:rPr>
+    </w:lvl>
+    <w:lvl w:ilvl="8">
+      <w:start w:val="1"/>
+      <w:numFmt w:val="bullet"/>
+      <w:lvlText w:val="■"/>
+      <w:lvlJc w:val="left"/>
+      <w:pPr>
+        <w:ind w:left="6480" w:hanging="360"/>
+      </w:pPr>
+      <w:rPr>
+        <w:u w:val="none"/>
+      </w:rPr>
+    </w:lvl>
+  </w:abstractNum>
+  <w:abstractNum w:abstractNumId="10">
+    <w:lvl w:ilvl="0">
+      <w:start w:val="1"/>
+      <w:numFmt w:val="bullet"/>
+      <w:lvlText w:val="-"/>
+      <w:lvlJc w:val="left"/>
+      <w:pPr>
+        <w:ind w:left="720" w:hanging="360"/>
+      </w:pPr>
+      <w:rPr>
+        <w:u w:val="none"/>
+      </w:rPr>
+    </w:lvl>
+    <w:lvl w:ilvl="1">
+      <w:start w:val="1"/>
+      <w:numFmt w:val="bullet"/>
+      <w:lvlText w:val="-"/>
+      <w:lvlJc w:val="left"/>
+      <w:pPr>
+        <w:ind w:left="1440" w:hanging="360"/>
+      </w:pPr>
+      <w:rPr>
+        <w:u w:val="none"/>
+      </w:rPr>
+    </w:lvl>
+    <w:lvl w:ilvl="2">
+      <w:start w:val="1"/>
+      <w:numFmt w:val="bullet"/>
+      <w:lvlText w:val="-"/>
+      <w:lvlJc w:val="left"/>
+      <w:pPr>
+        <w:ind w:left="2160" w:hanging="360"/>
+      </w:pPr>
+      <w:rPr>
+        <w:u w:val="none"/>
+      </w:rPr>
+    </w:lvl>
+    <w:lvl w:ilvl="3">
+      <w:start w:val="1"/>
+      <w:numFmt w:val="bullet"/>
+      <w:lvlText w:val="-"/>
+      <w:lvlJc w:val="left"/>
+      <w:pPr>
+        <w:ind w:left="2880" w:hanging="360"/>
+      </w:pPr>
+      <w:rPr>
+        <w:u w:val="none"/>
+      </w:rPr>
+    </w:lvl>
+    <w:lvl w:ilvl="4">
+      <w:start w:val="1"/>
+      <w:numFmt w:val="bullet"/>
+      <w:lvlText w:val="-"/>
+      <w:lvlJc w:val="left"/>
+      <w:pPr>
+        <w:ind w:left="3600" w:hanging="360"/>
+      </w:pPr>
+      <w:rPr>
+        <w:u w:val="none"/>
+      </w:rPr>
+    </w:lvl>
+    <w:lvl w:ilvl="5">
+      <w:start w:val="1"/>
+      <w:numFmt w:val="bullet"/>
+      <w:lvlText w:val="-"/>
+      <w:lvlJc w:val="left"/>
+      <w:pPr>
+        <w:ind w:left="4320" w:hanging="360"/>
+      </w:pPr>
+      <w:rPr>
+        <w:u w:val="none"/>
+      </w:rPr>
+    </w:lvl>
+    <w:lvl w:ilvl="6">
+      <w:start w:val="1"/>
+      <w:numFmt w:val="bullet"/>
+      <w:lvlText w:val="-"/>
+      <w:lvlJc w:val="left"/>
+      <w:pPr>
+        <w:ind w:left="5040" w:hanging="360"/>
+      </w:pPr>
+      <w:rPr>
+        <w:u w:val="none"/>
+      </w:rPr>
+    </w:lvl>
+    <w:lvl w:ilvl="7">
+      <w:start w:val="1"/>
+      <w:numFmt w:val="bullet"/>
+      <w:lvlText w:val="-"/>
+      <w:lvlJc w:val="left"/>
+      <w:pPr>
+        <w:ind w:left="5760" w:hanging="360"/>
+      </w:pPr>
+      <w:rPr>
+        <w:u w:val="none"/>
+      </w:rPr>
+    </w:lvl>
+    <w:lvl w:ilvl="8">
+      <w:start w:val="1"/>
+      <w:numFmt w:val="bullet"/>
+      <w:lvlText w:val="-"/>
+      <w:lvlJc w:val="left"/>
+      <w:pPr>
+        <w:ind w:left="6480" w:hanging="360"/>
+      </w:pPr>
+      <w:rPr>
+        <w:u w:val="none"/>
+      </w:rPr>
+    </w:lvl>
+  </w:abstractNum>
+  <w:abstractNum w:abstractNumId="11">
+    <w:lvl w:ilvl="0">
+      <w:start w:val="1"/>
       <w:numFmt w:val="decimal"/>
       <w:lvlText w:val="%1."/>
       <w:lvlJc w:val="right"/>
@@ -7123,14 +7848,14 @@
       </w:rPr>
     </w:lvl>
   </w:abstractNum>
-  <w:abstractNum w:abstractNumId="8">
+  <w:abstractNum w:abstractNumId="12">
     <w:lvl w:ilvl="0">
       <w:start w:val="1"/>
       <w:numFmt w:val="bullet"/>
       <w:lvlText w:val="●"/>
       <w:lvlJc w:val="left"/>
       <w:pPr>
-        <w:ind w:left="708.6614173228347" w:hanging="360.00000000000006"/>
+        <w:ind w:left="708.6614173228347" w:hanging="360.0000000000001"/>
       </w:pPr>
       <w:rPr>
         <w:u w:val="none"/>
@@ -7233,227 +7958,7 @@
       </w:rPr>
     </w:lvl>
   </w:abstractNum>
-  <w:abstractNum w:abstractNumId="9">
-    <w:lvl w:ilvl="0">
-      <w:start w:val="1"/>
-      <w:numFmt w:val="bullet"/>
-      <w:lvlText w:val="●"/>
-      <w:lvlJc w:val="left"/>
-      <w:pPr>
-        <w:ind w:left="720" w:hanging="360"/>
-      </w:pPr>
-      <w:rPr>
-        <w:u w:val="none"/>
-      </w:rPr>
-    </w:lvl>
-    <w:lvl w:ilvl="1">
-      <w:start w:val="1"/>
-      <w:numFmt w:val="bullet"/>
-      <w:lvlText w:val="○"/>
-      <w:lvlJc w:val="left"/>
-      <w:pPr>
-        <w:ind w:left="1440" w:hanging="360"/>
-      </w:pPr>
-      <w:rPr>
-        <w:u w:val="none"/>
-      </w:rPr>
-    </w:lvl>
-    <w:lvl w:ilvl="2">
-      <w:start w:val="1"/>
-      <w:numFmt w:val="bullet"/>
-      <w:lvlText w:val="■"/>
-      <w:lvlJc w:val="left"/>
-      <w:pPr>
-        <w:ind w:left="2160" w:hanging="360"/>
-      </w:pPr>
-      <w:rPr>
-        <w:u w:val="none"/>
-      </w:rPr>
-    </w:lvl>
-    <w:lvl w:ilvl="3">
-      <w:start w:val="1"/>
-      <w:numFmt w:val="bullet"/>
-      <w:lvlText w:val="●"/>
-      <w:lvlJc w:val="left"/>
-      <w:pPr>
-        <w:ind w:left="2880" w:hanging="360"/>
-      </w:pPr>
-      <w:rPr>
-        <w:u w:val="none"/>
-      </w:rPr>
-    </w:lvl>
-    <w:lvl w:ilvl="4">
-      <w:start w:val="1"/>
-      <w:numFmt w:val="bullet"/>
-      <w:lvlText w:val="○"/>
-      <w:lvlJc w:val="left"/>
-      <w:pPr>
-        <w:ind w:left="3600" w:hanging="360"/>
-      </w:pPr>
-      <w:rPr>
-        <w:u w:val="none"/>
-      </w:rPr>
-    </w:lvl>
-    <w:lvl w:ilvl="5">
-      <w:start w:val="1"/>
-      <w:numFmt w:val="bullet"/>
-      <w:lvlText w:val="■"/>
-      <w:lvlJc w:val="left"/>
-      <w:pPr>
-        <w:ind w:left="4320" w:hanging="360"/>
-      </w:pPr>
-      <w:rPr>
-        <w:u w:val="none"/>
-      </w:rPr>
-    </w:lvl>
-    <w:lvl w:ilvl="6">
-      <w:start w:val="1"/>
-      <w:numFmt w:val="bullet"/>
-      <w:lvlText w:val="●"/>
-      <w:lvlJc w:val="left"/>
-      <w:pPr>
-        <w:ind w:left="5040" w:hanging="360"/>
-      </w:pPr>
-      <w:rPr>
-        <w:u w:val="none"/>
-      </w:rPr>
-    </w:lvl>
-    <w:lvl w:ilvl="7">
-      <w:start w:val="1"/>
-      <w:numFmt w:val="bullet"/>
-      <w:lvlText w:val="○"/>
-      <w:lvlJc w:val="left"/>
-      <w:pPr>
-        <w:ind w:left="5760" w:hanging="360"/>
-      </w:pPr>
-      <w:rPr>
-        <w:u w:val="none"/>
-      </w:rPr>
-    </w:lvl>
-    <w:lvl w:ilvl="8">
-      <w:start w:val="1"/>
-      <w:numFmt w:val="bullet"/>
-      <w:lvlText w:val="■"/>
-      <w:lvlJc w:val="left"/>
-      <w:pPr>
-        <w:ind w:left="6480" w:hanging="360"/>
-      </w:pPr>
-      <w:rPr>
-        <w:u w:val="none"/>
-      </w:rPr>
-    </w:lvl>
-  </w:abstractNum>
-  <w:abstractNum w:abstractNumId="10">
-    <w:lvl w:ilvl="0">
-      <w:start w:val="1"/>
-      <w:numFmt w:val="bullet"/>
-      <w:lvlText w:val="●"/>
-      <w:lvlJc w:val="left"/>
-      <w:pPr>
-        <w:ind w:left="720" w:hanging="360"/>
-      </w:pPr>
-      <w:rPr>
-        <w:u w:val="none"/>
-      </w:rPr>
-    </w:lvl>
-    <w:lvl w:ilvl="1">
-      <w:start w:val="1"/>
-      <w:numFmt w:val="bullet"/>
-      <w:lvlText w:val="○"/>
-      <w:lvlJc w:val="left"/>
-      <w:pPr>
-        <w:ind w:left="1440" w:hanging="360"/>
-      </w:pPr>
-      <w:rPr>
-        <w:u w:val="none"/>
-      </w:rPr>
-    </w:lvl>
-    <w:lvl w:ilvl="2">
-      <w:start w:val="1"/>
-      <w:numFmt w:val="bullet"/>
-      <w:lvlText w:val="■"/>
-      <w:lvlJc w:val="left"/>
-      <w:pPr>
-        <w:ind w:left="2160" w:hanging="360"/>
-      </w:pPr>
-      <w:rPr>
-        <w:u w:val="none"/>
-      </w:rPr>
-    </w:lvl>
-    <w:lvl w:ilvl="3">
-      <w:start w:val="1"/>
-      <w:numFmt w:val="bullet"/>
-      <w:lvlText w:val="●"/>
-      <w:lvlJc w:val="left"/>
-      <w:pPr>
-        <w:ind w:left="2880" w:hanging="360"/>
-      </w:pPr>
-      <w:rPr>
-        <w:u w:val="none"/>
-      </w:rPr>
-    </w:lvl>
-    <w:lvl w:ilvl="4">
-      <w:start w:val="1"/>
-      <w:numFmt w:val="bullet"/>
-      <w:lvlText w:val="○"/>
-      <w:lvlJc w:val="left"/>
-      <w:pPr>
-        <w:ind w:left="3600" w:hanging="360"/>
-      </w:pPr>
-      <w:rPr>
-        <w:u w:val="none"/>
-      </w:rPr>
-    </w:lvl>
-    <w:lvl w:ilvl="5">
-      <w:start w:val="1"/>
-      <w:numFmt w:val="bullet"/>
-      <w:lvlText w:val="■"/>
-      <w:lvlJc w:val="left"/>
-      <w:pPr>
-        <w:ind w:left="4320" w:hanging="360"/>
-      </w:pPr>
-      <w:rPr>
-        <w:u w:val="none"/>
-      </w:rPr>
-    </w:lvl>
-    <w:lvl w:ilvl="6">
-      <w:start w:val="1"/>
-      <w:numFmt w:val="bullet"/>
-      <w:lvlText w:val="●"/>
-      <w:lvlJc w:val="left"/>
-      <w:pPr>
-        <w:ind w:left="5040" w:hanging="360"/>
-      </w:pPr>
-      <w:rPr>
-        <w:u w:val="none"/>
-      </w:rPr>
-    </w:lvl>
-    <w:lvl w:ilvl="7">
-      <w:start w:val="1"/>
-      <w:numFmt w:val="bullet"/>
-      <w:lvlText w:val="○"/>
-      <w:lvlJc w:val="left"/>
-      <w:pPr>
-        <w:ind w:left="5760" w:hanging="360"/>
-      </w:pPr>
-      <w:rPr>
-        <w:u w:val="none"/>
-      </w:rPr>
-    </w:lvl>
-    <w:lvl w:ilvl="8">
-      <w:start w:val="1"/>
-      <w:numFmt w:val="bullet"/>
-      <w:lvlText w:val="■"/>
-      <w:lvlJc w:val="left"/>
-      <w:pPr>
-        <w:ind w:left="6480" w:hanging="360"/>
-      </w:pPr>
-      <w:rPr>
-        <w:u w:val="none"/>
-      </w:rPr>
-    </w:lvl>
-  </w:abstractNum>
-  <w:abstractNum w:abstractNumId="11">
+  <w:abstractNum w:abstractNumId="13">
     <w:lvl w:ilvl="0">
       <w:start w:val="1"/>
       <w:numFmt w:val="bullet"/>
@@ -7595,6 +8100,12 @@
   </w:num>
   <w:num w:numId="11">
     <w:abstractNumId w:val="11"/>
+  </w:num>
+  <w:num w:numId="12">
+    <w:abstractNumId w:val="12"/>
+  </w:num>
+  <w:num w:numId="13">
+    <w:abstractNumId w:val="13"/>
   </w:num>
 </w:numbering>
 </file>
@@ -7736,6 +8247,12 @@
       <w:sz w:val="72"/>
       <w:szCs w:val="72"/>
     </w:rPr>
+  </w:style>
+  <w:style w:type="paragraph" w:styleId="Normal" w:default="1">
+    <w:name w:val="normal"/>
+  </w:style>
+  <w:style w:type="table" w:styleId="TableNormal" w:default="1">
+    <w:name w:val="TableNormal"/>
   </w:style>
   <w:style w:type="paragraph" w:styleId="Normal" w:default="1">
     <w:name w:val="normal"/>
@@ -8779,6 +9296,100 @@
       </w:tblCellMar>
     </w:tblPr>
   </w:style>
+  <w:style w:type="table" w:styleId="Table1">
+    <w:basedOn w:val="TableNormal"/>
+    <w:tblPr>
+      <w:tblStyleRowBandSize w:val="1"/>
+      <w:tblStyleColBandSize w:val="1"/>
+      <w:tblCellMar>
+        <w:top w:w="0.0" w:type="dxa"/>
+        <w:left w:w="115.0" w:type="dxa"/>
+        <w:bottom w:w="0.0" w:type="dxa"/>
+        <w:right w:w="115.0" w:type="dxa"/>
+      </w:tblCellMar>
+    </w:tblPr>
+  </w:style>
+  <w:style w:type="table" w:styleId="Table2">
+    <w:basedOn w:val="TableNormal"/>
+    <w:tblPr>
+      <w:tblStyleRowBandSize w:val="1"/>
+      <w:tblStyleColBandSize w:val="1"/>
+      <w:tblCellMar>
+        <w:top w:w="0.0" w:type="dxa"/>
+        <w:left w:w="115.0" w:type="dxa"/>
+        <w:bottom w:w="0.0" w:type="dxa"/>
+        <w:right w:w="115.0" w:type="dxa"/>
+      </w:tblCellMar>
+    </w:tblPr>
+  </w:style>
+  <w:style w:type="table" w:styleId="Table3">
+    <w:basedOn w:val="TableNormal"/>
+    <w:pPr>
+      <w:spacing w:after="0" w:line="240" w:lineRule="auto"/>
+    </w:pPr>
+    <w:rPr>
+      <w:rFonts w:ascii="Times New Roman" w:cs="Times New Roman" w:eastAsia="Times New Roman" w:hAnsi="Times New Roman"/>
+      <w:sz w:val="20"/>
+      <w:szCs w:val="20"/>
+    </w:rPr>
+    <w:tblPr>
+      <w:tblStyleRowBandSize w:val="1"/>
+      <w:tblStyleColBandSize w:val="1"/>
+      <w:tblCellMar>
+        <w:top w:w="0.0" w:type="dxa"/>
+        <w:left w:w="108.0" w:type="dxa"/>
+        <w:bottom w:w="0.0" w:type="dxa"/>
+        <w:right w:w="108.0" w:type="dxa"/>
+      </w:tblCellMar>
+    </w:tblPr>
+  </w:style>
+  <w:style w:type="table" w:styleId="Table4">
+    <w:basedOn w:val="TableNormal"/>
+    <w:pPr>
+      <w:spacing w:after="0" w:line="240" w:lineRule="auto"/>
+    </w:pPr>
+    <w:rPr>
+      <w:rFonts w:ascii="Times New Roman" w:cs="Times New Roman" w:eastAsia="Times New Roman" w:hAnsi="Times New Roman"/>
+      <w:sz w:val="20"/>
+      <w:szCs w:val="20"/>
+    </w:rPr>
+    <w:tblPr>
+      <w:tblStyleRowBandSize w:val="1"/>
+      <w:tblStyleColBandSize w:val="1"/>
+      <w:tblCellMar>
+        <w:top w:w="0.0" w:type="dxa"/>
+        <w:left w:w="108.0" w:type="dxa"/>
+        <w:bottom w:w="0.0" w:type="dxa"/>
+        <w:right w:w="108.0" w:type="dxa"/>
+      </w:tblCellMar>
+    </w:tblPr>
+  </w:style>
+  <w:style w:type="table" w:styleId="Table5">
+    <w:basedOn w:val="TableNormal"/>
+    <w:tblPr>
+      <w:tblStyleRowBandSize w:val="1"/>
+      <w:tblStyleColBandSize w:val="1"/>
+      <w:tblCellMar>
+        <w:top w:w="100.0" w:type="dxa"/>
+        <w:left w:w="100.0" w:type="dxa"/>
+        <w:bottom w:w="100.0" w:type="dxa"/>
+        <w:right w:w="100.0" w:type="dxa"/>
+      </w:tblCellMar>
+    </w:tblPr>
+  </w:style>
+  <w:style w:type="table" w:styleId="Table6">
+    <w:basedOn w:val="TableNormal"/>
+    <w:tblPr>
+      <w:tblStyleRowBandSize w:val="1"/>
+      <w:tblStyleColBandSize w:val="1"/>
+      <w:tblCellMar>
+        <w:top w:w="100.0" w:type="dxa"/>
+        <w:left w:w="100.0" w:type="dxa"/>
+        <w:bottom w:w="100.0" w:type="dxa"/>
+        <w:right w:w="100.0" w:type="dxa"/>
+      </w:tblCellMar>
+    </w:tblPr>
+  </w:style>
   <w:style w:type="paragraph" w:styleId="Subtitle">
     <w:name w:val="Subtitle"/>
     <w:basedOn w:val="Normal"/>
@@ -9177,7 +9788,7 @@
 
 <file path=customXML/item1.xml><?xml version="1.0" encoding="utf-8"?>
 <go:gDocsCustomXmlDataStorage xmlns:go="http://customooxmlschemas.google.com/" xmlns:r="http://schemas.openxmlformats.org/officeDocument/2006/relationships" uri="GoogleDocsCustomDataVersion2">
-  <go:docsCustomData xmlns:go="http://customooxmlschemas.google.com/" roundtripDataSignature="AMtx7mjlyU/77PNL1Nuyj/48kmR2oAzpEg==">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</go:docsCustomData>
+  <go:docsCustomData xmlns:go="http://customooxmlschemas.google.com/" roundtripDataSignature="AMtx7mj8lx1m2Ij+6X88iRdv/Ju5GeF4mw==">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</go:docsCustomData>
 </go:gDocsCustomXmlDataStorage>
 </file>
 

</xml_diff>